<commit_message>
It works now lmao
</commit_message>
<xml_diff>
--- a/Phase2 Report.docx
+++ b/Phase2 Report.docx
@@ -219,7 +219,27 @@
           <w:sz w:val="32"/>
           <w:szCs w:val="32"/>
         </w:rPr>
-        <w:t>Micaela Varquez: 33% Contribution</w:t>
+        <w:t xml:space="preserve">Micaela </w:t>
+      </w:r>
+      <w:proofErr w:type="spellStart"/>
+      <w:r>
+        <w:rPr>
+          <w:rFonts w:ascii="Times New Roman" w:eastAsia="Times New Roman" w:hAnsi="Times New Roman" w:cs="Times New Roman"/>
+          <w:color w:val="000000"/>
+          <w:sz w:val="32"/>
+          <w:szCs w:val="32"/>
+        </w:rPr>
+        <w:t>Varquez</w:t>
+      </w:r>
+      <w:proofErr w:type="spellEnd"/>
+      <w:r>
+        <w:rPr>
+          <w:rFonts w:ascii="Times New Roman" w:eastAsia="Times New Roman" w:hAnsi="Times New Roman" w:cs="Times New Roman"/>
+          <w:color w:val="000000"/>
+          <w:sz w:val="32"/>
+          <w:szCs w:val="32"/>
+        </w:rPr>
+        <w:t>: 33% Contribution</w:t>
       </w:r>
     </w:p>
     <w:p>
@@ -403,11 +423,19 @@
         <w:spacing w:before="0" w:beforeAutospacing="0" w:after="0" w:afterAutospacing="0" w:line="480" w:lineRule="auto"/>
         <w:ind w:firstLine="720"/>
       </w:pPr>
+      <w:proofErr w:type="spellStart"/>
       <w:r>
         <w:rPr>
           <w:color w:val="000000"/>
         </w:rPr>
-        <w:t>ALUControlUnit…</w:t>
+        <w:t>ALUControlUnit</w:t>
+      </w:r>
+      <w:proofErr w:type="spellEnd"/>
+      <w:r>
+        <w:rPr>
+          <w:color w:val="000000"/>
+        </w:rPr>
+        <w:t>…</w:t>
       </w:r>
       <w:r>
         <w:rPr>
@@ -428,12 +456,14 @@
         <w:spacing w:before="0" w:beforeAutospacing="0" w:after="0" w:afterAutospacing="0" w:line="480" w:lineRule="auto"/>
         <w:ind w:firstLine="720"/>
       </w:pPr>
+      <w:proofErr w:type="spellStart"/>
       <w:r>
         <w:rPr>
           <w:color w:val="000000"/>
         </w:rPr>
         <w:t>BCHazardControlUnit</w:t>
       </w:r>
+      <w:proofErr w:type="spellEnd"/>
       <w:r>
         <w:rPr>
           <w:color w:val="000000"/>
@@ -453,12 +483,14 @@
         <w:spacing w:before="0" w:beforeAutospacing="0" w:after="0" w:afterAutospacing="0" w:line="480" w:lineRule="auto"/>
         <w:ind w:firstLine="720"/>
       </w:pPr>
+      <w:proofErr w:type="spellStart"/>
       <w:r>
         <w:rPr>
           <w:color w:val="000000"/>
         </w:rPr>
         <w:t>ControlUnit</w:t>
       </w:r>
+      <w:proofErr w:type="spellEnd"/>
       <w:r>
         <w:rPr>
           <w:color w:val="000000"/>
@@ -469,7 +501,13 @@
         <w:rPr>
           <w:color w:val="000000"/>
         </w:rPr>
-        <w:t>…….9</w:t>
+        <w:t>…</w:t>
+      </w:r>
+      <w:r>
+        <w:rPr>
+          <w:color w:val="000000"/>
+        </w:rPr>
+        <w:t>...10</w:t>
       </w:r>
     </w:p>
     <w:p>
@@ -478,12 +516,14 @@
         <w:spacing w:before="0" w:beforeAutospacing="0" w:after="0" w:afterAutospacing="0" w:line="480" w:lineRule="auto"/>
         <w:ind w:firstLine="720"/>
       </w:pPr>
+      <w:proofErr w:type="spellStart"/>
       <w:r>
         <w:rPr>
           <w:color w:val="000000"/>
         </w:rPr>
         <w:t>RegisterForwardingUnit</w:t>
       </w:r>
+      <w:proofErr w:type="spellEnd"/>
       <w:r>
         <w:rPr>
           <w:color w:val="000000"/>
@@ -506,7 +546,13 @@
         <w:rPr>
           <w:color w:val="000000"/>
         </w:rPr>
-        <w:t>11</w:t>
+        <w:t>1</w:t>
+      </w:r>
+      <w:r>
+        <w:rPr>
+          <w:color w:val="000000"/>
+        </w:rPr>
+        <w:t>2</w:t>
       </w:r>
     </w:p>
     <w:p>
@@ -530,7 +576,13 @@
         <w:rPr>
           <w:color w:val="000000"/>
         </w:rPr>
-        <w:t>……………………………………..12</w:t>
+        <w:t>……………………………………..1</w:t>
+      </w:r>
+      <w:r>
+        <w:rPr>
+          <w:color w:val="000000"/>
+        </w:rPr>
+        <w:t>3</w:t>
       </w:r>
     </w:p>
     <w:p>
@@ -539,17 +591,31 @@
         <w:spacing w:before="0" w:beforeAutospacing="0" w:after="0" w:afterAutospacing="0" w:line="480" w:lineRule="auto"/>
         <w:ind w:firstLine="720"/>
       </w:pPr>
+      <w:proofErr w:type="spellStart"/>
       <w:r>
         <w:rPr>
           <w:color w:val="000000"/>
         </w:rPr>
-        <w:t>ALUControlUnit……………………………………</w:t>
-      </w:r>
+        <w:t>ALUControlUnit</w:t>
+      </w:r>
+      <w:proofErr w:type="spellEnd"/>
       <w:r>
         <w:rPr>
           <w:color w:val="000000"/>
         </w:rPr>
-        <w:t>……………………………………12</w:t>
+        <w:t>……………………………………</w:t>
+      </w:r>
+      <w:r>
+        <w:rPr>
+          <w:color w:val="000000"/>
+        </w:rPr>
+        <w:t>……………………………………1</w:t>
+      </w:r>
+      <w:r>
+        <w:rPr>
+          <w:color w:val="000000"/>
+        </w:rPr>
+        <w:t>3</w:t>
       </w:r>
     </w:p>
     <w:p>
@@ -558,11 +624,19 @@
         <w:spacing w:before="0" w:beforeAutospacing="0" w:after="0" w:afterAutospacing="0" w:line="480" w:lineRule="auto"/>
         <w:ind w:firstLine="720"/>
       </w:pPr>
+      <w:proofErr w:type="spellStart"/>
       <w:r>
         <w:rPr>
           <w:color w:val="000000"/>
         </w:rPr>
-        <w:t>BCHazardControlUnit…………………………………….</w:t>
+        <w:t>BCHazardControlUnit</w:t>
+      </w:r>
+      <w:proofErr w:type="spellEnd"/>
+      <w:r>
+        <w:rPr>
+          <w:color w:val="000000"/>
+        </w:rPr>
+        <w:t>…………………………………….</w:t>
       </w:r>
     </w:p>
     <w:p>
@@ -574,11 +648,19 @@
           <w:color w:val="000000"/>
         </w:rPr>
       </w:pPr>
+      <w:proofErr w:type="spellStart"/>
       <w:r>
         <w:rPr>
           <w:color w:val="000000"/>
         </w:rPr>
-        <w:t>BranchEquator…………………………………….</w:t>
+        <w:t>BranchEquator</w:t>
+      </w:r>
+      <w:proofErr w:type="spellEnd"/>
+      <w:r>
+        <w:rPr>
+          <w:color w:val="000000"/>
+        </w:rPr>
+        <w:t>…………………………………….</w:t>
       </w:r>
     </w:p>
     <w:p>
@@ -587,11 +669,19 @@
         <w:spacing w:before="0" w:beforeAutospacing="0" w:after="0" w:afterAutospacing="0" w:line="480" w:lineRule="auto"/>
         <w:ind w:firstLine="720"/>
       </w:pPr>
+      <w:proofErr w:type="spellStart"/>
       <w:r>
         <w:rPr>
           <w:color w:val="000000"/>
         </w:rPr>
-        <w:t>ControlUnit…………………………………….</w:t>
+        <w:t>ControlUnit</w:t>
+      </w:r>
+      <w:proofErr w:type="spellEnd"/>
+      <w:r>
+        <w:rPr>
+          <w:color w:val="000000"/>
+        </w:rPr>
+        <w:t>…………………………………….</w:t>
       </w:r>
     </w:p>
     <w:p>
@@ -616,11 +706,19 @@
           <w:color w:val="000000"/>
         </w:rPr>
       </w:pPr>
+      <w:proofErr w:type="spellStart"/>
       <w:r>
         <w:rPr>
           <w:color w:val="000000"/>
         </w:rPr>
-        <w:t>DataMemory…………………………………….</w:t>
+        <w:t>DataMemory</w:t>
+      </w:r>
+      <w:proofErr w:type="spellEnd"/>
+      <w:r>
+        <w:rPr>
+          <w:color w:val="000000"/>
+        </w:rPr>
+        <w:t>…………………………………….</w:t>
       </w:r>
     </w:p>
     <w:p>
@@ -671,11 +769,19 @@
         <w:spacing w:before="0" w:beforeAutospacing="0" w:after="0" w:afterAutospacing="0" w:line="480" w:lineRule="auto"/>
         <w:ind w:firstLine="720"/>
       </w:pPr>
+      <w:proofErr w:type="spellStart"/>
       <w:r>
         <w:rPr>
           <w:color w:val="000000"/>
         </w:rPr>
-        <w:t>InstructionMemory…………………………………….</w:t>
+        <w:t>InstructionMemory</w:t>
+      </w:r>
+      <w:proofErr w:type="spellEnd"/>
+      <w:r>
+        <w:rPr>
+          <w:color w:val="000000"/>
+        </w:rPr>
+        <w:t>…………………………………….</w:t>
       </w:r>
     </w:p>
     <w:p>
@@ -684,12 +790,14 @@
         <w:spacing w:before="0" w:beforeAutospacing="0" w:after="0" w:afterAutospacing="0" w:line="480" w:lineRule="auto"/>
         <w:ind w:firstLine="720"/>
       </w:pPr>
+      <w:proofErr w:type="spellStart"/>
       <w:r>
         <w:rPr>
           <w:color w:val="000000"/>
         </w:rPr>
         <w:t>MainALU</w:t>
       </w:r>
+      <w:proofErr w:type="spellEnd"/>
       <w:r>
         <w:rPr>
           <w:color w:val="000000"/>
@@ -766,12 +874,14 @@
           <w:color w:val="000000"/>
         </w:rPr>
       </w:pPr>
+      <w:proofErr w:type="spellStart"/>
       <w:r>
         <w:rPr>
           <w:color w:val="000000"/>
         </w:rPr>
         <w:t>RegisterFile</w:t>
       </w:r>
+      <w:proofErr w:type="spellEnd"/>
       <w:r>
         <w:rPr>
           <w:color w:val="000000"/>
@@ -785,12 +895,20 @@
         <w:spacing w:before="0" w:beforeAutospacing="0" w:after="0" w:afterAutospacing="0" w:line="480" w:lineRule="auto"/>
         <w:ind w:firstLine="720"/>
       </w:pPr>
+      <w:proofErr w:type="spellStart"/>
       <w:r>
         <w:rPr>
           <w:color w:val="000000"/>
         </w:rPr>
         <w:lastRenderedPageBreak/>
-        <w:t>RegisterForwardingUnit…………………………………….</w:t>
+        <w:t>RegisterForwardingUnit</w:t>
+      </w:r>
+      <w:proofErr w:type="spellEnd"/>
+      <w:r>
+        <w:rPr>
+          <w:color w:val="000000"/>
+        </w:rPr>
+        <w:t>…………………………………….</w:t>
       </w:r>
     </w:p>
     <w:p>
@@ -799,11 +917,19 @@
         <w:spacing w:before="0" w:beforeAutospacing="0" w:after="0" w:afterAutospacing="0" w:line="480" w:lineRule="auto"/>
         <w:ind w:firstLine="720"/>
       </w:pPr>
+      <w:proofErr w:type="spellStart"/>
       <w:r>
         <w:rPr>
           <w:color w:val="000000"/>
         </w:rPr>
-        <w:t>ShiftLeft…………………………………….</w:t>
+        <w:t>ShiftLeft</w:t>
+      </w:r>
+      <w:proofErr w:type="spellEnd"/>
+      <w:r>
+        <w:rPr>
+          <w:color w:val="000000"/>
+        </w:rPr>
+        <w:t>…………………………………….</w:t>
       </w:r>
     </w:p>
     <w:p>
@@ -815,11 +941,19 @@
           <w:color w:val="000000"/>
         </w:rPr>
       </w:pPr>
+      <w:proofErr w:type="spellStart"/>
       <w:r>
         <w:rPr>
           <w:color w:val="000000"/>
         </w:rPr>
-        <w:t>SignExtentions…………………………………….</w:t>
+        <w:t>SignExtentions</w:t>
+      </w:r>
+      <w:proofErr w:type="spellEnd"/>
+      <w:r>
+        <w:rPr>
+          <w:color w:val="000000"/>
+        </w:rPr>
+        <w:t>…………………………………….</w:t>
       </w:r>
     </w:p>
     <w:p>
@@ -828,11 +962,19 @@
         <w:spacing w:before="0" w:beforeAutospacing="0" w:after="0" w:afterAutospacing="0" w:line="480" w:lineRule="auto"/>
         <w:ind w:firstLine="720"/>
       </w:pPr>
+      <w:proofErr w:type="spellStart"/>
       <w:r>
         <w:rPr>
           <w:color w:val="000000"/>
         </w:rPr>
-        <w:t>ZeroExtend…………………………………….</w:t>
+        <w:t>ZeroExtend</w:t>
+      </w:r>
+      <w:proofErr w:type="spellEnd"/>
+      <w:r>
+        <w:rPr>
+          <w:color w:val="000000"/>
+        </w:rPr>
+        <w:t>…………………………………….</w:t>
       </w:r>
     </w:p>
     <w:p>
@@ -883,6 +1025,7 @@
           <w:iCs/>
         </w:rPr>
       </w:pPr>
+      <w:proofErr w:type="spellStart"/>
       <w:r>
         <w:rPr>
           <w:rFonts w:ascii="Times New Roman" w:hAnsi="Times New Roman" w:cs="Times New Roman"/>
@@ -892,7 +1035,18 @@
           <w:iCs/>
         </w:rPr>
         <w:lastRenderedPageBreak/>
-        <w:t xml:space="preserve">CSc/CPE 142 </w:t>
+        <w:t>CSc</w:t>
+      </w:r>
+      <w:proofErr w:type="spellEnd"/>
+      <w:r>
+        <w:rPr>
+          <w:rFonts w:ascii="Times New Roman" w:hAnsi="Times New Roman" w:cs="Times New Roman"/>
+          <w:b/>
+          <w:bCs/>
+          <w:i/>
+          <w:iCs/>
+        </w:rPr>
+        <w:t xml:space="preserve">/CPE 142 </w:t>
       </w:r>
     </w:p>
     <w:p>
@@ -1327,8 +1481,18 @@
                 <w:i/>
                 <w:iCs/>
               </w:rPr>
-              <w:t>Micaela Varquez</w:t>
-            </w:r>
+              <w:t xml:space="preserve">Micaela </w:t>
+            </w:r>
+            <w:proofErr w:type="spellStart"/>
+            <w:r>
+              <w:rPr>
+                <w:rFonts w:ascii="Times New Roman" w:hAnsi="Times New Roman" w:cs="Times New Roman"/>
+                <w:i/>
+                <w:iCs/>
+              </w:rPr>
+              <w:t>Varquez</w:t>
+            </w:r>
+            <w:proofErr w:type="spellEnd"/>
           </w:p>
         </w:tc>
         <w:tc>
@@ -5144,7 +5308,23 @@
                 <w:rFonts w:ascii="Times New Roman" w:hAnsi="Times New Roman" w:cs="Times New Roman"/>
                 <w:sz w:val="20"/>
               </w:rPr>
-              <w:t>2. Arith. Overflow</w:t>
+              <w:t xml:space="preserve">2. </w:t>
+            </w:r>
+            <w:proofErr w:type="spellStart"/>
+            <w:r>
+              <w:rPr>
+                <w:rFonts w:ascii="Times New Roman" w:hAnsi="Times New Roman" w:cs="Times New Roman"/>
+                <w:sz w:val="20"/>
+              </w:rPr>
+              <w:t>Arith</w:t>
+            </w:r>
+            <w:proofErr w:type="spellEnd"/>
+            <w:r>
+              <w:rPr>
+                <w:rFonts w:ascii="Times New Roman" w:hAnsi="Times New Roman" w:cs="Times New Roman"/>
+                <w:sz w:val="20"/>
+              </w:rPr>
+              <w:t>. Overflow</w:t>
             </w:r>
           </w:p>
           <w:p>
@@ -5455,12 +5635,21 @@
                 <w:sz w:val="20"/>
               </w:rPr>
             </w:pPr>
-            <w:r>
-              <w:rPr>
-                <w:rFonts w:ascii="Times New Roman" w:hAnsi="Times New Roman" w:cs="Times New Roman"/>
-                <w:sz w:val="20"/>
-              </w:rPr>
-              <w:t>lw hazard detection</w:t>
+            <w:proofErr w:type="spellStart"/>
+            <w:r>
+              <w:rPr>
+                <w:rFonts w:ascii="Times New Roman" w:hAnsi="Times New Roman" w:cs="Times New Roman"/>
+                <w:sz w:val="20"/>
+              </w:rPr>
+              <w:t>lw</w:t>
+            </w:r>
+            <w:proofErr w:type="spellEnd"/>
+            <w:r>
+              <w:rPr>
+                <w:rFonts w:ascii="Times New Roman" w:hAnsi="Times New Roman" w:cs="Times New Roman"/>
+                <w:sz w:val="20"/>
+              </w:rPr>
+              <w:t xml:space="preserve"> hazard detection</w:t>
             </w:r>
           </w:p>
         </w:tc>
@@ -5828,7 +6017,25 @@
           <w:sz w:val="24"/>
           <w:szCs w:val="24"/>
         </w:rPr>
-        <w:t>The ALU Control Unit sends an ALUControl signal to the Main ALU to communicate the arithmetic needed for the instruction in EX. The inputs include the ALUOP signal sent by the Control Unit as well as the Function Code of the instruction in the WB stage of the pipeline.</w:t>
+        <w:t xml:space="preserve">The ALU Control Unit sends an </w:t>
+      </w:r>
+      <w:proofErr w:type="spellStart"/>
+      <w:r>
+        <w:rPr>
+          <w:rFonts w:ascii="Times New Roman" w:hAnsi="Times New Roman" w:cs="Times New Roman"/>
+          <w:sz w:val="24"/>
+          <w:szCs w:val="24"/>
+        </w:rPr>
+        <w:t>ALUControl</w:t>
+      </w:r>
+      <w:proofErr w:type="spellEnd"/>
+      <w:r>
+        <w:rPr>
+          <w:rFonts w:ascii="Times New Roman" w:hAnsi="Times New Roman" w:cs="Times New Roman"/>
+          <w:sz w:val="24"/>
+          <w:szCs w:val="24"/>
+        </w:rPr>
+        <w:t xml:space="preserve"> signal to the Main ALU to communicate the arithmetic needed for the instruction in EX. The inputs include the ALUOP signal sent by the Control Unit as well as the Function Code of the instruction in the WB stage of the pipeline.</w:t>
       </w:r>
       <w:r>
         <w:rPr>
@@ -5968,6 +6175,7 @@
                 <w:szCs w:val="24"/>
               </w:rPr>
             </w:pPr>
+            <w:proofErr w:type="spellStart"/>
             <w:r>
               <w:rPr>
                 <w:rFonts w:ascii="Times New Roman" w:hAnsi="Times New Roman" w:cs="Times New Roman"/>
@@ -5976,6 +6184,7 @@
               </w:rPr>
               <w:t>FunctionCode</w:t>
             </w:r>
+            <w:proofErr w:type="spellEnd"/>
           </w:p>
         </w:tc>
         <w:tc>
@@ -5991,6 +6200,7 @@
                 <w:szCs w:val="24"/>
               </w:rPr>
             </w:pPr>
+            <w:proofErr w:type="spellStart"/>
             <w:r>
               <w:rPr>
                 <w:rFonts w:ascii="Times New Roman" w:hAnsi="Times New Roman" w:cs="Times New Roman"/>
@@ -5999,6 +6209,7 @@
               </w:rPr>
               <w:t>ALUControl</w:t>
             </w:r>
+            <w:proofErr w:type="spellEnd"/>
           </w:p>
         </w:tc>
       </w:tr>
@@ -6994,7 +7205,25 @@
           <w:sz w:val="24"/>
           <w:szCs w:val="24"/>
         </w:rPr>
-        <w:t>The BC Hazard Control Unit is the component that checks the datapath for hazard that require a bubble to be added in the pipeline. The inputs for this unit include: the opcodes for each instruction within the pipeline (ID, EX, MEM, WB) as well as the Hazard signal. The only output of this unit is the StopPC Signal.</w:t>
+        <w:t xml:space="preserve">The BC Hazard Control Unit is the component that checks the datapath for hazard that require a bubble to be added in the pipeline. The inputs for this unit include: the opcodes for each instruction within the pipeline (ID, EX, MEM, WB) as well as the Hazard signal. The only output of this unit is the </w:t>
+      </w:r>
+      <w:proofErr w:type="spellStart"/>
+      <w:r>
+        <w:rPr>
+          <w:rFonts w:ascii="Times New Roman" w:hAnsi="Times New Roman" w:cs="Times New Roman"/>
+          <w:sz w:val="24"/>
+          <w:szCs w:val="24"/>
+        </w:rPr>
+        <w:t>StopPC</w:t>
+      </w:r>
+      <w:proofErr w:type="spellEnd"/>
+      <w:r>
+        <w:rPr>
+          <w:rFonts w:ascii="Times New Roman" w:hAnsi="Times New Roman" w:cs="Times New Roman"/>
+          <w:sz w:val="24"/>
+          <w:szCs w:val="24"/>
+        </w:rPr>
+        <w:t xml:space="preserve"> Signal.</w:t>
       </w:r>
     </w:p>
     <w:p>
@@ -7036,23 +7265,25 @@
           <w:sz w:val="24"/>
           <w:szCs w:val="24"/>
         </w:rPr>
-        <w:t xml:space="preserve"> that enable the StopPC signal</w:t>
-      </w:r>
+        <w:t xml:space="preserve"> that enable the </w:t>
+      </w:r>
+      <w:proofErr w:type="spellStart"/>
       <w:r>
         <w:rPr>
           <w:rFonts w:ascii="Times New Roman" w:hAnsi="Times New Roman" w:cs="Times New Roman"/>
           <w:sz w:val="24"/>
           <w:szCs w:val="24"/>
         </w:rPr>
-        <w:t xml:space="preserve">. </w:t>
-      </w:r>
+        <w:t>StopPC</w:t>
+      </w:r>
+      <w:proofErr w:type="spellEnd"/>
       <w:r>
         <w:rPr>
           <w:rFonts w:ascii="Times New Roman" w:hAnsi="Times New Roman" w:cs="Times New Roman"/>
           <w:sz w:val="24"/>
           <w:szCs w:val="24"/>
         </w:rPr>
-        <w:t>Input v</w:t>
+        <w:t xml:space="preserve"> signal</w:t>
       </w:r>
       <w:r>
         <w:rPr>
@@ -7060,7 +7291,7 @@
           <w:sz w:val="24"/>
           <w:szCs w:val="24"/>
         </w:rPr>
-        <w:t>alues</w:t>
+        <w:t xml:space="preserve">. </w:t>
       </w:r>
       <w:r>
         <w:rPr>
@@ -7068,7 +7299,7 @@
           <w:sz w:val="24"/>
           <w:szCs w:val="24"/>
         </w:rPr>
-        <w:t xml:space="preserve"> that</w:t>
+        <w:t>Input v</w:t>
       </w:r>
       <w:r>
         <w:rPr>
@@ -7076,7 +7307,41 @@
           <w:sz w:val="24"/>
           <w:szCs w:val="24"/>
         </w:rPr>
-        <w:t xml:space="preserve"> not recorded in the table will result in a StopPC value of 0.</w:t>
+        <w:t>alues</w:t>
+      </w:r>
+      <w:r>
+        <w:rPr>
+          <w:rFonts w:ascii="Times New Roman" w:hAnsi="Times New Roman" w:cs="Times New Roman"/>
+          <w:sz w:val="24"/>
+          <w:szCs w:val="24"/>
+        </w:rPr>
+        <w:t xml:space="preserve"> that</w:t>
+      </w:r>
+      <w:r>
+        <w:rPr>
+          <w:rFonts w:ascii="Times New Roman" w:hAnsi="Times New Roman" w:cs="Times New Roman"/>
+          <w:sz w:val="24"/>
+          <w:szCs w:val="24"/>
+        </w:rPr>
+        <w:t xml:space="preserve"> not recorded in the table will result in a </w:t>
+      </w:r>
+      <w:proofErr w:type="spellStart"/>
+      <w:r>
+        <w:rPr>
+          <w:rFonts w:ascii="Times New Roman" w:hAnsi="Times New Roman" w:cs="Times New Roman"/>
+          <w:sz w:val="24"/>
+          <w:szCs w:val="24"/>
+        </w:rPr>
+        <w:t>StopPC</w:t>
+      </w:r>
+      <w:proofErr w:type="spellEnd"/>
+      <w:r>
+        <w:rPr>
+          <w:rFonts w:ascii="Times New Roman" w:hAnsi="Times New Roman" w:cs="Times New Roman"/>
+          <w:sz w:val="24"/>
+          <w:szCs w:val="24"/>
+        </w:rPr>
+        <w:t xml:space="preserve"> value of 0.</w:t>
       </w:r>
     </w:p>
     <w:tbl>
@@ -7255,6 +7520,7 @@
                 <w:szCs w:val="24"/>
               </w:rPr>
             </w:pPr>
+            <w:proofErr w:type="spellStart"/>
             <w:r>
               <w:rPr>
                 <w:rFonts w:ascii="Times New Roman" w:hAnsi="Times New Roman" w:cs="Times New Roman"/>
@@ -7263,6 +7529,7 @@
               </w:rPr>
               <w:t>StopPC</w:t>
             </w:r>
+            <w:proofErr w:type="spellEnd"/>
           </w:p>
         </w:tc>
       </w:tr>
@@ -7616,23 +7883,7 @@
                 <w:sz w:val="24"/>
                 <w:szCs w:val="24"/>
               </w:rPr>
-              <w:t xml:space="preserve">0110 </w:t>
-            </w:r>
-            <w:r>
-              <w:rPr>
-                <w:rFonts w:ascii="Times New Roman" w:hAnsi="Times New Roman" w:cs="Times New Roman"/>
-                <w:sz w:val="24"/>
-                <w:szCs w:val="24"/>
-              </w:rPr>
-              <w:t xml:space="preserve">OR </w:t>
-            </w:r>
-            <w:r>
-              <w:rPr>
-                <w:rFonts w:ascii="Times New Roman" w:hAnsi="Times New Roman" w:cs="Times New Roman"/>
-                <w:sz w:val="24"/>
-                <w:szCs w:val="24"/>
-              </w:rPr>
-              <w:t xml:space="preserve"> 0100 (LW or LBU)</w:t>
+              <w:t>0110 OR  0100 (LW or LBU)</w:t>
             </w:r>
           </w:p>
         </w:tc>
@@ -7762,23 +8013,7 @@
                 <w:sz w:val="24"/>
                 <w:szCs w:val="24"/>
               </w:rPr>
-              <w:t xml:space="preserve">0110 </w:t>
-            </w:r>
-            <w:r>
-              <w:rPr>
-                <w:rFonts w:ascii="Times New Roman" w:hAnsi="Times New Roman" w:cs="Times New Roman"/>
-                <w:sz w:val="24"/>
-                <w:szCs w:val="24"/>
-              </w:rPr>
-              <w:t>OR</w:t>
-            </w:r>
-            <w:r>
-              <w:rPr>
-                <w:rFonts w:ascii="Times New Roman" w:hAnsi="Times New Roman" w:cs="Times New Roman"/>
-                <w:sz w:val="24"/>
-                <w:szCs w:val="24"/>
-              </w:rPr>
-              <w:t xml:space="preserve"> 0100 (LW or LBU)</w:t>
+              <w:t>0110 OR 0100 (LW or LBU)</w:t>
             </w:r>
           </w:p>
         </w:tc>
@@ -7807,6 +8042,1562 @@
         <w:tc>
           <w:tcPr>
             <w:tcW w:w="3330" w:type="dxa"/>
+          </w:tcPr>
+          <w:p>
+            <w:pPr>
+              <w:rPr>
+                <w:rFonts w:ascii="Times New Roman" w:hAnsi="Times New Roman" w:cs="Times New Roman"/>
+                <w:sz w:val="24"/>
+                <w:szCs w:val="24"/>
+              </w:rPr>
+            </w:pPr>
+            <w:r>
+              <w:rPr>
+                <w:rFonts w:ascii="Times New Roman" w:hAnsi="Times New Roman" w:cs="Times New Roman"/>
+                <w:sz w:val="24"/>
+                <w:szCs w:val="24"/>
+              </w:rPr>
+              <w:t>1</w:t>
+            </w:r>
+          </w:p>
+        </w:tc>
+      </w:tr>
+    </w:tbl>
+    <w:p>
+      <w:pPr>
+        <w:rPr>
+          <w:rFonts w:ascii="Times New Roman" w:hAnsi="Times New Roman" w:cs="Times New Roman"/>
+          <w:sz w:val="28"/>
+          <w:szCs w:val="28"/>
+        </w:rPr>
+      </w:pPr>
+      <w:r>
+        <w:rPr>
+          <w:rFonts w:ascii="Times New Roman" w:hAnsi="Times New Roman" w:cs="Times New Roman"/>
+          <w:sz w:val="28"/>
+          <w:szCs w:val="28"/>
+        </w:rPr>
+        <w:br w:type="page"/>
+      </w:r>
+      <w:r>
+        <w:rPr>
+          <w:rFonts w:ascii="Times New Roman" w:hAnsi="Times New Roman" w:cs="Times New Roman"/>
+          <w:sz w:val="28"/>
+          <w:szCs w:val="28"/>
+        </w:rPr>
+        <w:lastRenderedPageBreak/>
+        <w:t>Branch Equator</w:t>
+      </w:r>
+      <w:r>
+        <w:rPr>
+          <w:rFonts w:ascii="Times New Roman" w:hAnsi="Times New Roman" w:cs="Times New Roman"/>
+          <w:sz w:val="28"/>
+          <w:szCs w:val="28"/>
+        </w:rPr>
+        <w:t>:</w:t>
+      </w:r>
+    </w:p>
+    <w:p>
+      <w:pPr>
+        <w:ind w:firstLine="720"/>
+        <w:rPr>
+          <w:rFonts w:ascii="Times New Roman" w:hAnsi="Times New Roman" w:cs="Times New Roman"/>
+          <w:sz w:val="24"/>
+          <w:szCs w:val="24"/>
+        </w:rPr>
+      </w:pPr>
+      <w:r>
+        <w:rPr>
+          <w:rFonts w:ascii="Times New Roman" w:hAnsi="Times New Roman" w:cs="Times New Roman"/>
+          <w:sz w:val="24"/>
+          <w:szCs w:val="24"/>
+        </w:rPr>
+        <w:t xml:space="preserve">The </w:t>
+      </w:r>
+      <w:r>
+        <w:rPr>
+          <w:rFonts w:ascii="Times New Roman" w:hAnsi="Times New Roman" w:cs="Times New Roman"/>
+          <w:sz w:val="24"/>
+          <w:szCs w:val="24"/>
+        </w:rPr>
+        <w:t>Branch Equator</w:t>
+      </w:r>
+      <w:r>
+        <w:rPr>
+          <w:rFonts w:ascii="Times New Roman" w:hAnsi="Times New Roman" w:cs="Times New Roman"/>
+          <w:sz w:val="24"/>
+          <w:szCs w:val="24"/>
+        </w:rPr>
+        <w:t xml:space="preserve"> is the component that checks the </w:t>
+      </w:r>
+      <w:r>
+        <w:rPr>
+          <w:rFonts w:ascii="Times New Roman" w:hAnsi="Times New Roman" w:cs="Times New Roman"/>
+          <w:sz w:val="24"/>
+          <w:szCs w:val="24"/>
+        </w:rPr>
+        <w:t>values in Operand 1 and R15 to determine if a branch is valid</w:t>
+      </w:r>
+      <w:r>
+        <w:rPr>
+          <w:rFonts w:ascii="Times New Roman" w:hAnsi="Times New Roman" w:cs="Times New Roman"/>
+          <w:sz w:val="24"/>
+          <w:szCs w:val="24"/>
+        </w:rPr>
+        <w:t>. The inputs for this unit include</w:t>
+      </w:r>
+      <w:r>
+        <w:rPr>
+          <w:rFonts w:ascii="Times New Roman" w:hAnsi="Times New Roman" w:cs="Times New Roman"/>
+          <w:sz w:val="24"/>
+          <w:szCs w:val="24"/>
+        </w:rPr>
+        <w:t xml:space="preserve"> the values of Operand 1 and </w:t>
+      </w:r>
+      <w:r>
+        <w:rPr>
+          <w:rFonts w:ascii="Times New Roman" w:hAnsi="Times New Roman" w:cs="Times New Roman"/>
+          <w:sz w:val="24"/>
+          <w:szCs w:val="24"/>
+        </w:rPr>
+        <w:t>R15</w:t>
+      </w:r>
+      <w:r>
+        <w:rPr>
+          <w:rFonts w:ascii="Times New Roman" w:hAnsi="Times New Roman" w:cs="Times New Roman"/>
+          <w:sz w:val="24"/>
+          <w:szCs w:val="24"/>
+        </w:rPr>
+        <w:t xml:space="preserve"> in ID</w:t>
+      </w:r>
+      <w:r>
+        <w:rPr>
+          <w:rFonts w:ascii="Times New Roman" w:hAnsi="Times New Roman" w:cs="Times New Roman"/>
+          <w:sz w:val="24"/>
+          <w:szCs w:val="24"/>
+        </w:rPr>
+        <w:t>,</w:t>
+      </w:r>
+      <w:r>
+        <w:rPr>
+          <w:rFonts w:ascii="Times New Roman" w:hAnsi="Times New Roman" w:cs="Times New Roman"/>
+          <w:sz w:val="24"/>
+          <w:szCs w:val="24"/>
+        </w:rPr>
+        <w:t xml:space="preserve"> Back to Back and </w:t>
+      </w:r>
+      <w:r>
+        <w:rPr>
+          <w:rFonts w:ascii="Times New Roman" w:hAnsi="Times New Roman" w:cs="Times New Roman"/>
+          <w:sz w:val="24"/>
+          <w:szCs w:val="24"/>
+        </w:rPr>
+        <w:t>One</w:t>
+      </w:r>
+      <w:r>
+        <w:rPr>
+          <w:rFonts w:ascii="Times New Roman" w:hAnsi="Times New Roman" w:cs="Times New Roman"/>
+          <w:sz w:val="24"/>
+          <w:szCs w:val="24"/>
+        </w:rPr>
+        <w:t xml:space="preserve"> </w:t>
+      </w:r>
+      <w:r>
+        <w:rPr>
+          <w:rFonts w:ascii="Times New Roman" w:hAnsi="Times New Roman" w:cs="Times New Roman"/>
+          <w:sz w:val="24"/>
+          <w:szCs w:val="24"/>
+        </w:rPr>
+        <w:t>Away</w:t>
+      </w:r>
+      <w:r>
+        <w:rPr>
+          <w:rFonts w:ascii="Times New Roman" w:hAnsi="Times New Roman" w:cs="Times New Roman"/>
+          <w:sz w:val="24"/>
+          <w:szCs w:val="24"/>
+        </w:rPr>
+        <w:t xml:space="preserve"> forwarding Values</w:t>
+      </w:r>
+      <w:r>
+        <w:rPr>
+          <w:rFonts w:ascii="Times New Roman" w:hAnsi="Times New Roman" w:cs="Times New Roman"/>
+          <w:sz w:val="24"/>
+          <w:szCs w:val="24"/>
+        </w:rPr>
+        <w:t>,</w:t>
+      </w:r>
+      <w:r>
+        <w:rPr>
+          <w:rFonts w:ascii="Times New Roman" w:hAnsi="Times New Roman" w:cs="Times New Roman"/>
+          <w:sz w:val="24"/>
+          <w:szCs w:val="24"/>
+        </w:rPr>
+        <w:t xml:space="preserve"> the </w:t>
+      </w:r>
+      <w:proofErr w:type="spellStart"/>
+      <w:r>
+        <w:rPr>
+          <w:rFonts w:ascii="Times New Roman" w:hAnsi="Times New Roman" w:cs="Times New Roman"/>
+          <w:sz w:val="24"/>
+          <w:szCs w:val="24"/>
+        </w:rPr>
+        <w:t>BranchSelect</w:t>
+      </w:r>
+      <w:proofErr w:type="spellEnd"/>
+      <w:r>
+        <w:rPr>
+          <w:rFonts w:ascii="Times New Roman" w:hAnsi="Times New Roman" w:cs="Times New Roman"/>
+          <w:sz w:val="24"/>
+          <w:szCs w:val="24"/>
+        </w:rPr>
+        <w:t>,</w:t>
+      </w:r>
+      <w:r>
+        <w:rPr>
+          <w:rFonts w:ascii="Times New Roman" w:hAnsi="Times New Roman" w:cs="Times New Roman"/>
+          <w:sz w:val="24"/>
+          <w:szCs w:val="24"/>
+        </w:rPr>
+        <w:t xml:space="preserve"> and </w:t>
+      </w:r>
+      <w:proofErr w:type="spellStart"/>
+      <w:r>
+        <w:rPr>
+          <w:rFonts w:ascii="Times New Roman" w:hAnsi="Times New Roman" w:cs="Times New Roman"/>
+          <w:sz w:val="24"/>
+          <w:szCs w:val="24"/>
+        </w:rPr>
+        <w:t>HazardSelect</w:t>
+      </w:r>
+      <w:proofErr w:type="spellEnd"/>
+      <w:r>
+        <w:rPr>
+          <w:rFonts w:ascii="Times New Roman" w:hAnsi="Times New Roman" w:cs="Times New Roman"/>
+          <w:sz w:val="24"/>
+          <w:szCs w:val="24"/>
+        </w:rPr>
+        <w:t xml:space="preserve"> signals</w:t>
+      </w:r>
+      <w:r>
+        <w:rPr>
+          <w:rFonts w:ascii="Times New Roman" w:hAnsi="Times New Roman" w:cs="Times New Roman"/>
+          <w:sz w:val="24"/>
+          <w:szCs w:val="24"/>
+        </w:rPr>
+        <w:t>,</w:t>
+      </w:r>
+      <w:r>
+        <w:rPr>
+          <w:rFonts w:ascii="Times New Roman" w:hAnsi="Times New Roman" w:cs="Times New Roman"/>
+          <w:sz w:val="24"/>
+          <w:szCs w:val="24"/>
+        </w:rPr>
+        <w:t xml:space="preserve"> as well as the </w:t>
+      </w:r>
+      <w:r>
+        <w:rPr>
+          <w:rFonts w:ascii="Times New Roman" w:hAnsi="Times New Roman" w:cs="Times New Roman"/>
+          <w:sz w:val="24"/>
+          <w:szCs w:val="24"/>
+        </w:rPr>
+        <w:t xml:space="preserve">Hazard, </w:t>
+      </w:r>
+      <w:r>
+        <w:rPr>
+          <w:rFonts w:ascii="Times New Roman" w:hAnsi="Times New Roman" w:cs="Times New Roman"/>
+          <w:sz w:val="24"/>
+          <w:szCs w:val="24"/>
+        </w:rPr>
+        <w:t xml:space="preserve">Branch, </w:t>
+      </w:r>
+      <w:r>
+        <w:rPr>
+          <w:rFonts w:ascii="Times New Roman" w:hAnsi="Times New Roman" w:cs="Times New Roman"/>
+          <w:sz w:val="24"/>
+          <w:szCs w:val="24"/>
+        </w:rPr>
+        <w:t xml:space="preserve">and </w:t>
+      </w:r>
+      <w:r>
+        <w:rPr>
+          <w:rFonts w:ascii="Times New Roman" w:hAnsi="Times New Roman" w:cs="Times New Roman"/>
+          <w:sz w:val="24"/>
+          <w:szCs w:val="24"/>
+        </w:rPr>
+        <w:t>Jump</w:t>
+      </w:r>
+      <w:r>
+        <w:rPr>
+          <w:rFonts w:ascii="Times New Roman" w:hAnsi="Times New Roman" w:cs="Times New Roman"/>
+          <w:sz w:val="24"/>
+          <w:szCs w:val="24"/>
+        </w:rPr>
+        <w:t xml:space="preserve"> signals</w:t>
+      </w:r>
+      <w:r>
+        <w:rPr>
+          <w:rFonts w:ascii="Times New Roman" w:hAnsi="Times New Roman" w:cs="Times New Roman"/>
+          <w:sz w:val="24"/>
+          <w:szCs w:val="24"/>
+        </w:rPr>
+        <w:t xml:space="preserve">. The only output of this </w:t>
+      </w:r>
+      <w:r>
+        <w:rPr>
+          <w:rFonts w:ascii="Times New Roman" w:hAnsi="Times New Roman" w:cs="Times New Roman"/>
+          <w:sz w:val="24"/>
+          <w:szCs w:val="24"/>
+        </w:rPr>
+        <w:t>component</w:t>
+      </w:r>
+      <w:r>
+        <w:rPr>
+          <w:rFonts w:ascii="Times New Roman" w:hAnsi="Times New Roman" w:cs="Times New Roman"/>
+          <w:sz w:val="24"/>
+          <w:szCs w:val="24"/>
+        </w:rPr>
+        <w:t xml:space="preserve"> is the </w:t>
+      </w:r>
+      <w:proofErr w:type="spellStart"/>
+      <w:r>
+        <w:rPr>
+          <w:rFonts w:ascii="Times New Roman" w:hAnsi="Times New Roman" w:cs="Times New Roman"/>
+          <w:sz w:val="24"/>
+          <w:szCs w:val="24"/>
+        </w:rPr>
+        <w:t>BranchingSoFlush</w:t>
+      </w:r>
+      <w:proofErr w:type="spellEnd"/>
+      <w:r>
+        <w:rPr>
+          <w:rFonts w:ascii="Times New Roman" w:hAnsi="Times New Roman" w:cs="Times New Roman"/>
+          <w:sz w:val="24"/>
+          <w:szCs w:val="24"/>
+        </w:rPr>
+        <w:t xml:space="preserve"> </w:t>
+      </w:r>
+      <w:r>
+        <w:rPr>
+          <w:rFonts w:ascii="Times New Roman" w:hAnsi="Times New Roman" w:cs="Times New Roman"/>
+          <w:sz w:val="24"/>
+          <w:szCs w:val="24"/>
+        </w:rPr>
+        <w:t>Signal.</w:t>
+      </w:r>
+    </w:p>
+    <w:p>
+      <w:pPr>
+        <w:ind w:firstLine="720"/>
+        <w:rPr>
+          <w:rFonts w:ascii="Times New Roman" w:hAnsi="Times New Roman" w:cs="Times New Roman"/>
+          <w:sz w:val="24"/>
+          <w:szCs w:val="24"/>
+        </w:rPr>
+      </w:pPr>
+      <w:r>
+        <w:rPr>
+          <w:rFonts w:ascii="Times New Roman" w:hAnsi="Times New Roman" w:cs="Times New Roman"/>
+          <w:sz w:val="24"/>
+          <w:szCs w:val="24"/>
+        </w:rPr>
+        <w:t>The</w:t>
+      </w:r>
+      <w:r>
+        <w:rPr>
+          <w:rFonts w:ascii="Times New Roman" w:hAnsi="Times New Roman" w:cs="Times New Roman"/>
+          <w:sz w:val="24"/>
+          <w:szCs w:val="24"/>
+        </w:rPr>
+        <w:t>re is an</w:t>
+      </w:r>
+      <w:r>
+        <w:rPr>
+          <w:rFonts w:ascii="Times New Roman" w:hAnsi="Times New Roman" w:cs="Times New Roman"/>
+          <w:sz w:val="24"/>
+          <w:szCs w:val="24"/>
+        </w:rPr>
+        <w:t xml:space="preserve"> internal </w:t>
+      </w:r>
+      <w:r>
+        <w:rPr>
+          <w:rFonts w:ascii="Times New Roman" w:hAnsi="Times New Roman" w:cs="Times New Roman"/>
+          <w:sz w:val="24"/>
+          <w:szCs w:val="24"/>
+        </w:rPr>
+        <w:t>reg</w:t>
+      </w:r>
+      <w:r>
+        <w:rPr>
+          <w:rFonts w:ascii="Times New Roman" w:hAnsi="Times New Roman" w:cs="Times New Roman"/>
+          <w:sz w:val="24"/>
+          <w:szCs w:val="24"/>
+        </w:rPr>
+        <w:t xml:space="preserve"> “Operand” </w:t>
+      </w:r>
+      <w:r>
+        <w:rPr>
+          <w:rFonts w:ascii="Times New Roman" w:hAnsi="Times New Roman" w:cs="Times New Roman"/>
+          <w:sz w:val="24"/>
+          <w:szCs w:val="24"/>
+        </w:rPr>
+        <w:t>whose</w:t>
+      </w:r>
+      <w:r>
+        <w:rPr>
+          <w:rFonts w:ascii="Times New Roman" w:hAnsi="Times New Roman" w:cs="Times New Roman"/>
+          <w:sz w:val="24"/>
+          <w:szCs w:val="24"/>
+        </w:rPr>
+        <w:t xml:space="preserve"> value </w:t>
+      </w:r>
+      <w:r>
+        <w:rPr>
+          <w:rFonts w:ascii="Times New Roman" w:hAnsi="Times New Roman" w:cs="Times New Roman"/>
+          <w:sz w:val="24"/>
+          <w:szCs w:val="24"/>
+        </w:rPr>
+        <w:t xml:space="preserve">is </w:t>
+      </w:r>
+      <w:r>
+        <w:rPr>
+          <w:rFonts w:ascii="Times New Roman" w:hAnsi="Times New Roman" w:cs="Times New Roman"/>
+          <w:sz w:val="24"/>
+          <w:szCs w:val="24"/>
+        </w:rPr>
+        <w:t xml:space="preserve">determined by the hazard and hazard select signals. </w:t>
+      </w:r>
+      <w:r>
+        <w:rPr>
+          <w:rFonts w:ascii="Times New Roman" w:hAnsi="Times New Roman" w:cs="Times New Roman"/>
+          <w:sz w:val="24"/>
+          <w:szCs w:val="24"/>
+        </w:rPr>
+        <w:t xml:space="preserve"> The following is a truth table </w:t>
+      </w:r>
+      <w:r>
+        <w:rPr>
+          <w:rFonts w:ascii="Times New Roman" w:hAnsi="Times New Roman" w:cs="Times New Roman"/>
+          <w:sz w:val="24"/>
+          <w:szCs w:val="24"/>
+        </w:rPr>
+        <w:t>for determination of the value.</w:t>
+      </w:r>
+    </w:p>
+    <w:tbl>
+      <w:tblPr>
+        <w:tblStyle w:val="TableGrid"/>
+        <w:tblW w:w="9355" w:type="dxa"/>
+        <w:tblLook w:val="04A0" w:firstRow="1" w:lastRow="0" w:firstColumn="1" w:lastColumn="0" w:noHBand="0" w:noVBand="1"/>
+      </w:tblPr>
+      <w:tblGrid>
+        <w:gridCol w:w="2155"/>
+        <w:gridCol w:w="3240"/>
+        <w:gridCol w:w="3960"/>
+      </w:tblGrid>
+      <w:tr>
+        <w:tc>
+          <w:tcPr>
+            <w:tcW w:w="5395" w:type="dxa"/>
+            <w:gridSpan w:val="2"/>
+            <w:shd w:val="clear" w:color="auto" w:fill="D0CECE" w:themeFill="background2" w:themeFillShade="E6"/>
+          </w:tcPr>
+          <w:p>
+            <w:pPr>
+              <w:rPr>
+                <w:rFonts w:ascii="Times New Roman" w:hAnsi="Times New Roman" w:cs="Times New Roman"/>
+                <w:b/>
+                <w:bCs/>
+                <w:sz w:val="24"/>
+                <w:szCs w:val="24"/>
+              </w:rPr>
+            </w:pPr>
+            <w:r>
+              <w:rPr>
+                <w:rFonts w:ascii="Times New Roman" w:hAnsi="Times New Roman" w:cs="Times New Roman"/>
+                <w:b/>
+                <w:bCs/>
+                <w:sz w:val="24"/>
+                <w:szCs w:val="24"/>
+              </w:rPr>
+              <w:t>Input</w:t>
+            </w:r>
+          </w:p>
+        </w:tc>
+        <w:tc>
+          <w:tcPr>
+            <w:tcW w:w="3960" w:type="dxa"/>
+            <w:shd w:val="clear" w:color="auto" w:fill="D0CECE" w:themeFill="background2" w:themeFillShade="E6"/>
+          </w:tcPr>
+          <w:p>
+            <w:pPr>
+              <w:rPr>
+                <w:rFonts w:ascii="Times New Roman" w:hAnsi="Times New Roman" w:cs="Times New Roman"/>
+                <w:b/>
+                <w:bCs/>
+                <w:sz w:val="24"/>
+                <w:szCs w:val="24"/>
+              </w:rPr>
+            </w:pPr>
+            <w:r>
+              <w:rPr>
+                <w:rFonts w:ascii="Times New Roman" w:hAnsi="Times New Roman" w:cs="Times New Roman"/>
+                <w:b/>
+                <w:bCs/>
+                <w:sz w:val="24"/>
+                <w:szCs w:val="24"/>
+              </w:rPr>
+              <w:t>Reg</w:t>
+            </w:r>
+          </w:p>
+        </w:tc>
+      </w:tr>
+      <w:tr>
+        <w:tc>
+          <w:tcPr>
+            <w:tcW w:w="2155" w:type="dxa"/>
+            <w:shd w:val="clear" w:color="auto" w:fill="D0CECE" w:themeFill="background2" w:themeFillShade="E6"/>
+          </w:tcPr>
+          <w:p>
+            <w:pPr>
+              <w:rPr>
+                <w:rFonts w:ascii="Times New Roman" w:hAnsi="Times New Roman" w:cs="Times New Roman"/>
+                <w:sz w:val="24"/>
+                <w:szCs w:val="24"/>
+              </w:rPr>
+            </w:pPr>
+            <w:r>
+              <w:rPr>
+                <w:rFonts w:ascii="Times New Roman" w:hAnsi="Times New Roman" w:cs="Times New Roman"/>
+                <w:sz w:val="24"/>
+                <w:szCs w:val="24"/>
+              </w:rPr>
+              <w:t>Hazard</w:t>
+            </w:r>
+          </w:p>
+        </w:tc>
+        <w:tc>
+          <w:tcPr>
+            <w:tcW w:w="3240" w:type="dxa"/>
+            <w:shd w:val="clear" w:color="auto" w:fill="D0CECE" w:themeFill="background2" w:themeFillShade="E6"/>
+          </w:tcPr>
+          <w:p>
+            <w:pPr>
+              <w:rPr>
+                <w:rFonts w:ascii="Times New Roman" w:hAnsi="Times New Roman" w:cs="Times New Roman"/>
+                <w:sz w:val="24"/>
+                <w:szCs w:val="24"/>
+              </w:rPr>
+            </w:pPr>
+            <w:r>
+              <w:rPr>
+                <w:rFonts w:ascii="Times New Roman" w:hAnsi="Times New Roman" w:cs="Times New Roman"/>
+                <w:sz w:val="24"/>
+                <w:szCs w:val="24"/>
+              </w:rPr>
+              <w:t>Hazard Select</w:t>
+            </w:r>
+          </w:p>
+        </w:tc>
+        <w:tc>
+          <w:tcPr>
+            <w:tcW w:w="3960" w:type="dxa"/>
+            <w:shd w:val="clear" w:color="auto" w:fill="D0CECE" w:themeFill="background2" w:themeFillShade="E6"/>
+          </w:tcPr>
+          <w:p>
+            <w:pPr>
+              <w:rPr>
+                <w:rFonts w:ascii="Times New Roman" w:hAnsi="Times New Roman" w:cs="Times New Roman"/>
+                <w:sz w:val="24"/>
+                <w:szCs w:val="24"/>
+              </w:rPr>
+            </w:pPr>
+            <w:r>
+              <w:rPr>
+                <w:rFonts w:ascii="Times New Roman" w:hAnsi="Times New Roman" w:cs="Times New Roman"/>
+                <w:sz w:val="24"/>
+                <w:szCs w:val="24"/>
+              </w:rPr>
+              <w:t>Operand</w:t>
+            </w:r>
+          </w:p>
+        </w:tc>
+      </w:tr>
+      <w:tr>
+        <w:trPr>
+          <w:trHeight w:val="449"/>
+        </w:trPr>
+        <w:tc>
+          <w:tcPr>
+            <w:tcW w:w="2155" w:type="dxa"/>
+          </w:tcPr>
+          <w:p>
+            <w:pPr>
+              <w:rPr>
+                <w:rFonts w:ascii="Times New Roman" w:hAnsi="Times New Roman" w:cs="Times New Roman"/>
+                <w:sz w:val="24"/>
+                <w:szCs w:val="24"/>
+              </w:rPr>
+            </w:pPr>
+            <w:r>
+              <w:rPr>
+                <w:rFonts w:ascii="Times New Roman" w:hAnsi="Times New Roman" w:cs="Times New Roman"/>
+                <w:sz w:val="24"/>
+                <w:szCs w:val="24"/>
+              </w:rPr>
+              <w:t>0</w:t>
+            </w:r>
+          </w:p>
+        </w:tc>
+        <w:tc>
+          <w:tcPr>
+            <w:tcW w:w="3240" w:type="dxa"/>
+          </w:tcPr>
+          <w:p>
+            <w:pPr>
+              <w:rPr>
+                <w:rFonts w:ascii="Times New Roman" w:hAnsi="Times New Roman" w:cs="Times New Roman"/>
+                <w:sz w:val="24"/>
+                <w:szCs w:val="24"/>
+              </w:rPr>
+            </w:pPr>
+            <w:r>
+              <w:rPr>
+                <w:rFonts w:ascii="Times New Roman" w:hAnsi="Times New Roman" w:cs="Times New Roman"/>
+                <w:sz w:val="24"/>
+                <w:szCs w:val="24"/>
+              </w:rPr>
+              <w:t>n/a</w:t>
+            </w:r>
+          </w:p>
+        </w:tc>
+        <w:tc>
+          <w:tcPr>
+            <w:tcW w:w="3960" w:type="dxa"/>
+          </w:tcPr>
+          <w:p>
+            <w:pPr>
+              <w:rPr>
+                <w:rFonts w:ascii="Times New Roman" w:hAnsi="Times New Roman" w:cs="Times New Roman"/>
+                <w:sz w:val="24"/>
+                <w:szCs w:val="24"/>
+              </w:rPr>
+            </w:pPr>
+            <w:r>
+              <w:rPr>
+                <w:rFonts w:ascii="Times New Roman" w:hAnsi="Times New Roman" w:cs="Times New Roman"/>
+                <w:sz w:val="24"/>
+                <w:szCs w:val="24"/>
+              </w:rPr>
+              <w:t>Op1</w:t>
+            </w:r>
+          </w:p>
+        </w:tc>
+      </w:tr>
+      <w:tr>
+        <w:trPr>
+          <w:trHeight w:val="566"/>
+        </w:trPr>
+        <w:tc>
+          <w:tcPr>
+            <w:tcW w:w="2155" w:type="dxa"/>
+          </w:tcPr>
+          <w:p>
+            <w:pPr>
+              <w:rPr>
+                <w:rFonts w:ascii="Times New Roman" w:hAnsi="Times New Roman" w:cs="Times New Roman"/>
+                <w:sz w:val="24"/>
+                <w:szCs w:val="24"/>
+              </w:rPr>
+            </w:pPr>
+            <w:r>
+              <w:rPr>
+                <w:rFonts w:ascii="Times New Roman" w:hAnsi="Times New Roman" w:cs="Times New Roman"/>
+                <w:sz w:val="24"/>
+                <w:szCs w:val="24"/>
+              </w:rPr>
+              <w:t>1</w:t>
+            </w:r>
+          </w:p>
+        </w:tc>
+        <w:tc>
+          <w:tcPr>
+            <w:tcW w:w="3240" w:type="dxa"/>
+          </w:tcPr>
+          <w:p>
+            <w:pPr>
+              <w:rPr>
+                <w:rFonts w:ascii="Times New Roman" w:hAnsi="Times New Roman" w:cs="Times New Roman"/>
+                <w:sz w:val="24"/>
+                <w:szCs w:val="24"/>
+              </w:rPr>
+            </w:pPr>
+            <w:r>
+              <w:rPr>
+                <w:rFonts w:ascii="Times New Roman" w:hAnsi="Times New Roman" w:cs="Times New Roman"/>
+                <w:sz w:val="24"/>
+                <w:szCs w:val="24"/>
+              </w:rPr>
+              <w:t>001</w:t>
+            </w:r>
+          </w:p>
+        </w:tc>
+        <w:tc>
+          <w:tcPr>
+            <w:tcW w:w="3960" w:type="dxa"/>
+          </w:tcPr>
+          <w:p>
+            <w:pPr>
+              <w:rPr>
+                <w:rFonts w:ascii="Times New Roman" w:hAnsi="Times New Roman" w:cs="Times New Roman"/>
+                <w:sz w:val="24"/>
+                <w:szCs w:val="24"/>
+              </w:rPr>
+            </w:pPr>
+            <w:proofErr w:type="gramStart"/>
+            <w:r>
+              <w:rPr>
+                <w:rFonts w:ascii="Times New Roman" w:hAnsi="Times New Roman" w:cs="Times New Roman"/>
+                <w:sz w:val="24"/>
+                <w:szCs w:val="24"/>
+              </w:rPr>
+              <w:t>BTB[</w:t>
+            </w:r>
+            <w:proofErr w:type="gramEnd"/>
+            <w:r>
+              <w:rPr>
+                <w:rFonts w:ascii="Times New Roman" w:hAnsi="Times New Roman" w:cs="Times New Roman"/>
+                <w:sz w:val="24"/>
+                <w:szCs w:val="24"/>
+              </w:rPr>
+              <w:t>15:0]</w:t>
+            </w:r>
+          </w:p>
+        </w:tc>
+      </w:tr>
+      <w:tr>
+        <w:trPr>
+          <w:trHeight w:val="521"/>
+        </w:trPr>
+        <w:tc>
+          <w:tcPr>
+            <w:tcW w:w="2155" w:type="dxa"/>
+          </w:tcPr>
+          <w:p>
+            <w:pPr>
+              <w:rPr>
+                <w:rFonts w:ascii="Times New Roman" w:hAnsi="Times New Roman" w:cs="Times New Roman"/>
+                <w:sz w:val="24"/>
+                <w:szCs w:val="24"/>
+              </w:rPr>
+            </w:pPr>
+            <w:r>
+              <w:rPr>
+                <w:rFonts w:ascii="Times New Roman" w:hAnsi="Times New Roman" w:cs="Times New Roman"/>
+                <w:sz w:val="24"/>
+                <w:szCs w:val="24"/>
+              </w:rPr>
+              <w:t>1</w:t>
+            </w:r>
+          </w:p>
+        </w:tc>
+        <w:tc>
+          <w:tcPr>
+            <w:tcW w:w="3240" w:type="dxa"/>
+          </w:tcPr>
+          <w:p>
+            <w:pPr>
+              <w:rPr>
+                <w:rFonts w:ascii="Times New Roman" w:hAnsi="Times New Roman" w:cs="Times New Roman"/>
+                <w:sz w:val="24"/>
+                <w:szCs w:val="24"/>
+              </w:rPr>
+            </w:pPr>
+            <w:r>
+              <w:rPr>
+                <w:rFonts w:ascii="Times New Roman" w:hAnsi="Times New Roman" w:cs="Times New Roman"/>
+                <w:sz w:val="24"/>
+                <w:szCs w:val="24"/>
+              </w:rPr>
+              <w:t>010</w:t>
+            </w:r>
+          </w:p>
+        </w:tc>
+        <w:tc>
+          <w:tcPr>
+            <w:tcW w:w="3960" w:type="dxa"/>
+          </w:tcPr>
+          <w:p>
+            <w:pPr>
+              <w:rPr>
+                <w:rFonts w:ascii="Times New Roman" w:hAnsi="Times New Roman" w:cs="Times New Roman"/>
+                <w:sz w:val="24"/>
+                <w:szCs w:val="24"/>
+              </w:rPr>
+            </w:pPr>
+            <w:proofErr w:type="gramStart"/>
+            <w:r>
+              <w:rPr>
+                <w:rFonts w:ascii="Times New Roman" w:hAnsi="Times New Roman" w:cs="Times New Roman"/>
+                <w:sz w:val="24"/>
+                <w:szCs w:val="24"/>
+              </w:rPr>
+              <w:t>BTB[</w:t>
+            </w:r>
+            <w:proofErr w:type="gramEnd"/>
+            <w:r>
+              <w:rPr>
+                <w:rFonts w:ascii="Times New Roman" w:hAnsi="Times New Roman" w:cs="Times New Roman"/>
+                <w:sz w:val="24"/>
+                <w:szCs w:val="24"/>
+              </w:rPr>
+              <w:t>31:16]</w:t>
+            </w:r>
+          </w:p>
+        </w:tc>
+      </w:tr>
+      <w:tr>
+        <w:trPr>
+          <w:trHeight w:val="449"/>
+        </w:trPr>
+        <w:tc>
+          <w:tcPr>
+            <w:tcW w:w="2155" w:type="dxa"/>
+          </w:tcPr>
+          <w:p>
+            <w:pPr>
+              <w:rPr>
+                <w:rFonts w:ascii="Times New Roman" w:hAnsi="Times New Roman" w:cs="Times New Roman"/>
+                <w:sz w:val="24"/>
+                <w:szCs w:val="24"/>
+              </w:rPr>
+            </w:pPr>
+            <w:r>
+              <w:rPr>
+                <w:rFonts w:ascii="Times New Roman" w:hAnsi="Times New Roman" w:cs="Times New Roman"/>
+                <w:sz w:val="24"/>
+                <w:szCs w:val="24"/>
+              </w:rPr>
+              <w:t>1</w:t>
+            </w:r>
+          </w:p>
+        </w:tc>
+        <w:tc>
+          <w:tcPr>
+            <w:tcW w:w="3240" w:type="dxa"/>
+          </w:tcPr>
+          <w:p>
+            <w:pPr>
+              <w:rPr>
+                <w:rFonts w:ascii="Times New Roman" w:hAnsi="Times New Roman" w:cs="Times New Roman"/>
+                <w:sz w:val="24"/>
+                <w:szCs w:val="24"/>
+              </w:rPr>
+            </w:pPr>
+            <w:r>
+              <w:rPr>
+                <w:rFonts w:ascii="Times New Roman" w:hAnsi="Times New Roman" w:cs="Times New Roman"/>
+                <w:sz w:val="24"/>
+                <w:szCs w:val="24"/>
+              </w:rPr>
+              <w:t>011</w:t>
+            </w:r>
+          </w:p>
+        </w:tc>
+        <w:tc>
+          <w:tcPr>
+            <w:tcW w:w="3960" w:type="dxa"/>
+          </w:tcPr>
+          <w:p>
+            <w:pPr>
+              <w:rPr>
+                <w:rFonts w:ascii="Times New Roman" w:hAnsi="Times New Roman" w:cs="Times New Roman"/>
+                <w:sz w:val="24"/>
+                <w:szCs w:val="24"/>
+              </w:rPr>
+            </w:pPr>
+            <w:proofErr w:type="spellStart"/>
+            <w:proofErr w:type="gramStart"/>
+            <w:r>
+              <w:rPr>
+                <w:rFonts w:ascii="Times New Roman" w:hAnsi="Times New Roman" w:cs="Times New Roman"/>
+                <w:sz w:val="24"/>
+                <w:szCs w:val="24"/>
+              </w:rPr>
+              <w:t>OneAway</w:t>
+            </w:r>
+            <w:proofErr w:type="spellEnd"/>
+            <w:r>
+              <w:rPr>
+                <w:rFonts w:ascii="Times New Roman" w:hAnsi="Times New Roman" w:cs="Times New Roman"/>
+                <w:sz w:val="24"/>
+                <w:szCs w:val="24"/>
+              </w:rPr>
+              <w:t>[</w:t>
+            </w:r>
+            <w:proofErr w:type="gramEnd"/>
+            <w:r>
+              <w:rPr>
+                <w:rFonts w:ascii="Times New Roman" w:hAnsi="Times New Roman" w:cs="Times New Roman"/>
+                <w:sz w:val="24"/>
+                <w:szCs w:val="24"/>
+              </w:rPr>
+              <w:t>15:0]</w:t>
+            </w:r>
+          </w:p>
+        </w:tc>
+      </w:tr>
+      <w:tr>
+        <w:trPr>
+          <w:trHeight w:val="449"/>
+        </w:trPr>
+        <w:tc>
+          <w:tcPr>
+            <w:tcW w:w="2155" w:type="dxa"/>
+          </w:tcPr>
+          <w:p>
+            <w:pPr>
+              <w:rPr>
+                <w:rFonts w:ascii="Times New Roman" w:hAnsi="Times New Roman" w:cs="Times New Roman"/>
+                <w:sz w:val="24"/>
+                <w:szCs w:val="24"/>
+              </w:rPr>
+            </w:pPr>
+            <w:r>
+              <w:rPr>
+                <w:rFonts w:ascii="Times New Roman" w:hAnsi="Times New Roman" w:cs="Times New Roman"/>
+                <w:sz w:val="24"/>
+                <w:szCs w:val="24"/>
+              </w:rPr>
+              <w:t>1</w:t>
+            </w:r>
+          </w:p>
+        </w:tc>
+        <w:tc>
+          <w:tcPr>
+            <w:tcW w:w="3240" w:type="dxa"/>
+          </w:tcPr>
+          <w:p>
+            <w:pPr>
+              <w:rPr>
+                <w:rFonts w:ascii="Times New Roman" w:hAnsi="Times New Roman" w:cs="Times New Roman"/>
+                <w:sz w:val="24"/>
+                <w:szCs w:val="24"/>
+              </w:rPr>
+            </w:pPr>
+            <w:r>
+              <w:rPr>
+                <w:rFonts w:ascii="Times New Roman" w:hAnsi="Times New Roman" w:cs="Times New Roman"/>
+                <w:sz w:val="24"/>
+                <w:szCs w:val="24"/>
+              </w:rPr>
+              <w:t>100</w:t>
+            </w:r>
+          </w:p>
+        </w:tc>
+        <w:tc>
+          <w:tcPr>
+            <w:tcW w:w="3960" w:type="dxa"/>
+          </w:tcPr>
+          <w:p>
+            <w:pPr>
+              <w:rPr>
+                <w:rFonts w:ascii="Times New Roman" w:hAnsi="Times New Roman" w:cs="Times New Roman"/>
+                <w:sz w:val="24"/>
+                <w:szCs w:val="24"/>
+              </w:rPr>
+            </w:pPr>
+            <w:proofErr w:type="spellStart"/>
+            <w:proofErr w:type="gramStart"/>
+            <w:r>
+              <w:rPr>
+                <w:rFonts w:ascii="Times New Roman" w:hAnsi="Times New Roman" w:cs="Times New Roman"/>
+                <w:sz w:val="24"/>
+                <w:szCs w:val="24"/>
+              </w:rPr>
+              <w:t>OneAway</w:t>
+            </w:r>
+            <w:proofErr w:type="spellEnd"/>
+            <w:r>
+              <w:rPr>
+                <w:rFonts w:ascii="Times New Roman" w:hAnsi="Times New Roman" w:cs="Times New Roman"/>
+                <w:sz w:val="24"/>
+                <w:szCs w:val="24"/>
+              </w:rPr>
+              <w:t>[</w:t>
+            </w:r>
+            <w:proofErr w:type="gramEnd"/>
+            <w:r>
+              <w:rPr>
+                <w:rFonts w:ascii="Times New Roman" w:hAnsi="Times New Roman" w:cs="Times New Roman"/>
+                <w:sz w:val="24"/>
+                <w:szCs w:val="24"/>
+              </w:rPr>
+              <w:t>31:16]</w:t>
+            </w:r>
+          </w:p>
+        </w:tc>
+      </w:tr>
+    </w:tbl>
+    <w:p>
+      <w:pPr>
+        <w:rPr>
+          <w:rFonts w:ascii="Times New Roman" w:hAnsi="Times New Roman" w:cs="Times New Roman"/>
+          <w:sz w:val="28"/>
+          <w:szCs w:val="28"/>
+        </w:rPr>
+      </w:pPr>
+    </w:p>
+    <w:p>
+      <w:pPr>
+        <w:ind w:firstLine="720"/>
+        <w:rPr>
+          <w:rFonts w:ascii="Times New Roman" w:hAnsi="Times New Roman" w:cs="Times New Roman"/>
+          <w:sz w:val="24"/>
+          <w:szCs w:val="24"/>
+        </w:rPr>
+      </w:pPr>
+      <w:r>
+        <w:rPr>
+          <w:rFonts w:ascii="Times New Roman" w:hAnsi="Times New Roman" w:cs="Times New Roman"/>
+          <w:sz w:val="24"/>
+          <w:szCs w:val="24"/>
+        </w:rPr>
+        <w:t xml:space="preserve">The following a truth table for the </w:t>
+      </w:r>
+      <w:r>
+        <w:rPr>
+          <w:rFonts w:ascii="Times New Roman" w:hAnsi="Times New Roman" w:cs="Times New Roman"/>
+          <w:sz w:val="24"/>
+          <w:szCs w:val="24"/>
+        </w:rPr>
+        <w:t>Branch Equator component,</w:t>
+      </w:r>
+      <w:r>
+        <w:rPr>
+          <w:rFonts w:ascii="Times New Roman" w:hAnsi="Times New Roman" w:cs="Times New Roman"/>
+          <w:sz w:val="24"/>
+          <w:szCs w:val="24"/>
+        </w:rPr>
+        <w:t xml:space="preserve"> containing </w:t>
+      </w:r>
+      <w:r>
+        <w:rPr>
+          <w:rFonts w:ascii="Times New Roman" w:hAnsi="Times New Roman" w:cs="Times New Roman"/>
+          <w:sz w:val="24"/>
+          <w:szCs w:val="24"/>
+        </w:rPr>
+        <w:t>logic</w:t>
+      </w:r>
+      <w:r>
+        <w:rPr>
+          <w:rFonts w:ascii="Times New Roman" w:hAnsi="Times New Roman" w:cs="Times New Roman"/>
+          <w:sz w:val="24"/>
+          <w:szCs w:val="24"/>
+        </w:rPr>
+        <w:t xml:space="preserve"> that enable</w:t>
+      </w:r>
+      <w:r>
+        <w:rPr>
+          <w:rFonts w:ascii="Times New Roman" w:hAnsi="Times New Roman" w:cs="Times New Roman"/>
+          <w:sz w:val="24"/>
+          <w:szCs w:val="24"/>
+        </w:rPr>
+        <w:t>s</w:t>
+      </w:r>
+      <w:r>
+        <w:rPr>
+          <w:rFonts w:ascii="Times New Roman" w:hAnsi="Times New Roman" w:cs="Times New Roman"/>
+          <w:sz w:val="24"/>
+          <w:szCs w:val="24"/>
+        </w:rPr>
+        <w:t xml:space="preserve"> the </w:t>
+      </w:r>
+      <w:proofErr w:type="spellStart"/>
+      <w:r>
+        <w:rPr>
+          <w:rFonts w:ascii="Times New Roman" w:hAnsi="Times New Roman" w:cs="Times New Roman"/>
+          <w:sz w:val="24"/>
+          <w:szCs w:val="24"/>
+        </w:rPr>
+        <w:t>BranchingSoFlush</w:t>
+      </w:r>
+      <w:proofErr w:type="spellEnd"/>
+      <w:r>
+        <w:rPr>
+          <w:rFonts w:ascii="Times New Roman" w:hAnsi="Times New Roman" w:cs="Times New Roman"/>
+          <w:sz w:val="24"/>
+          <w:szCs w:val="24"/>
+        </w:rPr>
+        <w:t xml:space="preserve"> </w:t>
+      </w:r>
+      <w:r>
+        <w:rPr>
+          <w:rFonts w:ascii="Times New Roman" w:hAnsi="Times New Roman" w:cs="Times New Roman"/>
+          <w:sz w:val="24"/>
+          <w:szCs w:val="24"/>
+        </w:rPr>
+        <w:t xml:space="preserve">signal. Input values that not recorded in the table will result in a </w:t>
+      </w:r>
+      <w:proofErr w:type="spellStart"/>
+      <w:r>
+        <w:rPr>
+          <w:rFonts w:ascii="Times New Roman" w:hAnsi="Times New Roman" w:cs="Times New Roman"/>
+          <w:sz w:val="24"/>
+          <w:szCs w:val="24"/>
+        </w:rPr>
+        <w:t>StopPC</w:t>
+      </w:r>
+      <w:proofErr w:type="spellEnd"/>
+      <w:r>
+        <w:rPr>
+          <w:rFonts w:ascii="Times New Roman" w:hAnsi="Times New Roman" w:cs="Times New Roman"/>
+          <w:sz w:val="24"/>
+          <w:szCs w:val="24"/>
+        </w:rPr>
+        <w:t xml:space="preserve"> value of 0.</w:t>
+      </w:r>
+      <w:r>
+        <w:rPr>
+          <w:rFonts w:ascii="Times New Roman" w:hAnsi="Times New Roman" w:cs="Times New Roman"/>
+          <w:sz w:val="24"/>
+          <w:szCs w:val="24"/>
+        </w:rPr>
+        <w:t xml:space="preserve"> </w:t>
+      </w:r>
+    </w:p>
+    <w:tbl>
+      <w:tblPr>
+        <w:tblStyle w:val="TableGrid"/>
+        <w:tblW w:w="9350" w:type="dxa"/>
+        <w:tblLook w:val="04A0" w:firstRow="1" w:lastRow="0" w:firstColumn="1" w:lastColumn="0" w:noHBand="0" w:noVBand="1"/>
+      </w:tblPr>
+      <w:tblGrid>
+        <w:gridCol w:w="3000"/>
+        <w:gridCol w:w="3152"/>
+        <w:gridCol w:w="3198"/>
+      </w:tblGrid>
+      <w:tr>
+        <w:tc>
+          <w:tcPr>
+            <w:tcW w:w="3000" w:type="dxa"/>
+            <w:shd w:val="clear" w:color="auto" w:fill="D0CECE" w:themeFill="background2" w:themeFillShade="E6"/>
+          </w:tcPr>
+          <w:p>
+            <w:pPr>
+              <w:rPr>
+                <w:rFonts w:ascii="Times New Roman" w:hAnsi="Times New Roman" w:cs="Times New Roman"/>
+                <w:b/>
+                <w:bCs/>
+                <w:sz w:val="24"/>
+                <w:szCs w:val="24"/>
+              </w:rPr>
+            </w:pPr>
+            <w:r>
+              <w:rPr>
+                <w:rFonts w:ascii="Times New Roman" w:hAnsi="Times New Roman" w:cs="Times New Roman"/>
+                <w:b/>
+                <w:bCs/>
+                <w:sz w:val="24"/>
+                <w:szCs w:val="24"/>
+              </w:rPr>
+              <w:t>Input</w:t>
+            </w:r>
+          </w:p>
+        </w:tc>
+        <w:tc>
+          <w:tcPr>
+            <w:tcW w:w="3152" w:type="dxa"/>
+            <w:shd w:val="clear" w:color="auto" w:fill="D0CECE" w:themeFill="background2" w:themeFillShade="E6"/>
+          </w:tcPr>
+          <w:p>
+            <w:pPr>
+              <w:rPr>
+                <w:rFonts w:ascii="Times New Roman" w:hAnsi="Times New Roman" w:cs="Times New Roman"/>
+                <w:b/>
+                <w:bCs/>
+                <w:sz w:val="24"/>
+                <w:szCs w:val="24"/>
+              </w:rPr>
+            </w:pPr>
+            <w:r>
+              <w:rPr>
+                <w:rFonts w:ascii="Times New Roman" w:hAnsi="Times New Roman" w:cs="Times New Roman"/>
+                <w:b/>
+                <w:bCs/>
+                <w:sz w:val="24"/>
+                <w:szCs w:val="24"/>
+              </w:rPr>
+              <w:t>Logic</w:t>
+            </w:r>
+          </w:p>
+        </w:tc>
+        <w:tc>
+          <w:tcPr>
+            <w:tcW w:w="3198" w:type="dxa"/>
+            <w:shd w:val="clear" w:color="auto" w:fill="D0CECE" w:themeFill="background2" w:themeFillShade="E6"/>
+          </w:tcPr>
+          <w:p>
+            <w:pPr>
+              <w:rPr>
+                <w:rFonts w:ascii="Times New Roman" w:hAnsi="Times New Roman" w:cs="Times New Roman"/>
+                <w:b/>
+                <w:bCs/>
+                <w:sz w:val="24"/>
+                <w:szCs w:val="24"/>
+              </w:rPr>
+            </w:pPr>
+            <w:r>
+              <w:rPr>
+                <w:rFonts w:ascii="Times New Roman" w:hAnsi="Times New Roman" w:cs="Times New Roman"/>
+                <w:b/>
+                <w:bCs/>
+                <w:sz w:val="24"/>
+                <w:szCs w:val="24"/>
+              </w:rPr>
+              <w:t>Output</w:t>
+            </w:r>
+          </w:p>
+        </w:tc>
+      </w:tr>
+      <w:tr>
+        <w:tc>
+          <w:tcPr>
+            <w:tcW w:w="3000" w:type="dxa"/>
+            <w:shd w:val="clear" w:color="auto" w:fill="D0CECE" w:themeFill="background2" w:themeFillShade="E6"/>
+          </w:tcPr>
+          <w:p>
+            <w:pPr>
+              <w:rPr>
+                <w:rFonts w:ascii="Times New Roman" w:hAnsi="Times New Roman" w:cs="Times New Roman"/>
+                <w:sz w:val="24"/>
+                <w:szCs w:val="24"/>
+              </w:rPr>
+            </w:pPr>
+            <w:r>
+              <w:rPr>
+                <w:rFonts w:ascii="Times New Roman" w:hAnsi="Times New Roman" w:cs="Times New Roman"/>
+                <w:sz w:val="24"/>
+                <w:szCs w:val="24"/>
+              </w:rPr>
+              <w:t>Jump</w:t>
+            </w:r>
+          </w:p>
+        </w:tc>
+        <w:tc>
+          <w:tcPr>
+            <w:tcW w:w="3152" w:type="dxa"/>
+            <w:shd w:val="clear" w:color="auto" w:fill="D0CECE" w:themeFill="background2" w:themeFillShade="E6"/>
+          </w:tcPr>
+          <w:p>
+            <w:pPr>
+              <w:rPr>
+                <w:rFonts w:ascii="Times New Roman" w:hAnsi="Times New Roman" w:cs="Times New Roman"/>
+                <w:sz w:val="24"/>
+                <w:szCs w:val="24"/>
+              </w:rPr>
+            </w:pPr>
+          </w:p>
+        </w:tc>
+        <w:tc>
+          <w:tcPr>
+            <w:tcW w:w="3198" w:type="dxa"/>
+            <w:shd w:val="clear" w:color="auto" w:fill="D0CECE" w:themeFill="background2" w:themeFillShade="E6"/>
+          </w:tcPr>
+          <w:p>
+            <w:pPr>
+              <w:rPr>
+                <w:rFonts w:ascii="Times New Roman" w:hAnsi="Times New Roman" w:cs="Times New Roman"/>
+                <w:sz w:val="24"/>
+                <w:szCs w:val="24"/>
+              </w:rPr>
+            </w:pPr>
+            <w:proofErr w:type="spellStart"/>
+            <w:r>
+              <w:rPr>
+                <w:rFonts w:ascii="Times New Roman" w:hAnsi="Times New Roman" w:cs="Times New Roman"/>
+                <w:sz w:val="24"/>
+                <w:szCs w:val="24"/>
+              </w:rPr>
+              <w:t>BranchingSoFLush</w:t>
+            </w:r>
+            <w:proofErr w:type="spellEnd"/>
+          </w:p>
+        </w:tc>
+      </w:tr>
+      <w:tr>
+        <w:trPr>
+          <w:trHeight w:val="512"/>
+        </w:trPr>
+        <w:tc>
+          <w:tcPr>
+            <w:tcW w:w="3000" w:type="dxa"/>
+          </w:tcPr>
+          <w:p>
+            <w:pPr>
+              <w:rPr>
+                <w:rFonts w:ascii="Times New Roman" w:hAnsi="Times New Roman" w:cs="Times New Roman"/>
+                <w:sz w:val="24"/>
+                <w:szCs w:val="24"/>
+              </w:rPr>
+            </w:pPr>
+            <w:r>
+              <w:rPr>
+                <w:rFonts w:ascii="Times New Roman" w:hAnsi="Times New Roman" w:cs="Times New Roman"/>
+                <w:sz w:val="24"/>
+                <w:szCs w:val="24"/>
+              </w:rPr>
+              <w:t>0</w:t>
+            </w:r>
+          </w:p>
+        </w:tc>
+        <w:tc>
+          <w:tcPr>
+            <w:tcW w:w="3152" w:type="dxa"/>
+          </w:tcPr>
+          <w:p>
+            <w:pPr>
+              <w:rPr>
+                <w:rFonts w:ascii="Times New Roman" w:hAnsi="Times New Roman" w:cs="Times New Roman"/>
+                <w:sz w:val="24"/>
+                <w:szCs w:val="24"/>
+              </w:rPr>
+            </w:pPr>
+            <w:r>
+              <w:rPr>
+                <w:rFonts w:ascii="Times New Roman" w:hAnsi="Times New Roman" w:cs="Times New Roman"/>
+                <w:sz w:val="24"/>
+                <w:szCs w:val="24"/>
+              </w:rPr>
+              <w:t>Operand &lt; R15</w:t>
+            </w:r>
+          </w:p>
+        </w:tc>
+        <w:tc>
+          <w:tcPr>
+            <w:tcW w:w="3198" w:type="dxa"/>
+          </w:tcPr>
+          <w:p>
+            <w:pPr>
+              <w:rPr>
+                <w:rFonts w:ascii="Times New Roman" w:hAnsi="Times New Roman" w:cs="Times New Roman"/>
+                <w:sz w:val="24"/>
+                <w:szCs w:val="24"/>
+              </w:rPr>
+            </w:pPr>
+            <w:r>
+              <w:rPr>
+                <w:rFonts w:ascii="Times New Roman" w:hAnsi="Times New Roman" w:cs="Times New Roman"/>
+                <w:sz w:val="24"/>
+                <w:szCs w:val="24"/>
+              </w:rPr>
+              <w:t>1</w:t>
+            </w:r>
+          </w:p>
+        </w:tc>
+      </w:tr>
+      <w:tr>
+        <w:trPr>
+          <w:trHeight w:val="566"/>
+        </w:trPr>
+        <w:tc>
+          <w:tcPr>
+            <w:tcW w:w="3000" w:type="dxa"/>
+          </w:tcPr>
+          <w:p>
+            <w:pPr>
+              <w:rPr>
+                <w:rFonts w:ascii="Times New Roman" w:hAnsi="Times New Roman" w:cs="Times New Roman"/>
+                <w:sz w:val="24"/>
+                <w:szCs w:val="24"/>
+              </w:rPr>
+            </w:pPr>
+            <w:r>
+              <w:rPr>
+                <w:rFonts w:ascii="Times New Roman" w:hAnsi="Times New Roman" w:cs="Times New Roman"/>
+                <w:sz w:val="24"/>
+                <w:szCs w:val="24"/>
+              </w:rPr>
+              <w:t>0</w:t>
+            </w:r>
+          </w:p>
+        </w:tc>
+        <w:tc>
+          <w:tcPr>
+            <w:tcW w:w="3152" w:type="dxa"/>
+          </w:tcPr>
+          <w:p>
+            <w:pPr>
+              <w:rPr>
+                <w:rFonts w:ascii="Times New Roman" w:hAnsi="Times New Roman" w:cs="Times New Roman"/>
+                <w:sz w:val="24"/>
+                <w:szCs w:val="24"/>
+              </w:rPr>
+            </w:pPr>
+            <w:proofErr w:type="gramStart"/>
+            <w:r>
+              <w:rPr>
+                <w:rFonts w:ascii="Times New Roman" w:hAnsi="Times New Roman" w:cs="Times New Roman"/>
+                <w:sz w:val="24"/>
+                <w:szCs w:val="24"/>
+              </w:rPr>
+              <w:t>Operand!&lt;</w:t>
+            </w:r>
+            <w:proofErr w:type="gramEnd"/>
+            <w:r>
+              <w:rPr>
+                <w:rFonts w:ascii="Times New Roman" w:hAnsi="Times New Roman" w:cs="Times New Roman"/>
+                <w:sz w:val="24"/>
+                <w:szCs w:val="24"/>
+              </w:rPr>
+              <w:t>R15</w:t>
+            </w:r>
+          </w:p>
+        </w:tc>
+        <w:tc>
+          <w:tcPr>
+            <w:tcW w:w="3198" w:type="dxa"/>
+          </w:tcPr>
+          <w:p>
+            <w:pPr>
+              <w:rPr>
+                <w:rFonts w:ascii="Times New Roman" w:hAnsi="Times New Roman" w:cs="Times New Roman"/>
+                <w:sz w:val="24"/>
+                <w:szCs w:val="24"/>
+              </w:rPr>
+            </w:pPr>
+            <w:r>
+              <w:rPr>
+                <w:rFonts w:ascii="Times New Roman" w:hAnsi="Times New Roman" w:cs="Times New Roman"/>
+                <w:sz w:val="24"/>
+                <w:szCs w:val="24"/>
+              </w:rPr>
+              <w:t>1</w:t>
+            </w:r>
+          </w:p>
+        </w:tc>
+      </w:tr>
+      <w:tr>
+        <w:trPr>
+          <w:trHeight w:val="521"/>
+        </w:trPr>
+        <w:tc>
+          <w:tcPr>
+            <w:tcW w:w="3000" w:type="dxa"/>
+          </w:tcPr>
+          <w:p>
+            <w:pPr>
+              <w:rPr>
+                <w:rFonts w:ascii="Times New Roman" w:hAnsi="Times New Roman" w:cs="Times New Roman"/>
+                <w:sz w:val="24"/>
+                <w:szCs w:val="24"/>
+              </w:rPr>
+            </w:pPr>
+            <w:r>
+              <w:rPr>
+                <w:rFonts w:ascii="Times New Roman" w:hAnsi="Times New Roman" w:cs="Times New Roman"/>
+                <w:sz w:val="24"/>
+                <w:szCs w:val="24"/>
+              </w:rPr>
+              <w:t>0</w:t>
+            </w:r>
+          </w:p>
+        </w:tc>
+        <w:tc>
+          <w:tcPr>
+            <w:tcW w:w="3152" w:type="dxa"/>
+          </w:tcPr>
+          <w:p>
+            <w:pPr>
+              <w:rPr>
+                <w:rFonts w:ascii="Times New Roman" w:hAnsi="Times New Roman" w:cs="Times New Roman"/>
+                <w:sz w:val="24"/>
+                <w:szCs w:val="24"/>
+              </w:rPr>
+            </w:pPr>
+            <w:r>
+              <w:rPr>
+                <w:rFonts w:ascii="Times New Roman" w:hAnsi="Times New Roman" w:cs="Times New Roman"/>
+                <w:sz w:val="24"/>
+                <w:szCs w:val="24"/>
+              </w:rPr>
+              <w:t>Operand==R15</w:t>
+            </w:r>
+          </w:p>
+        </w:tc>
+        <w:tc>
+          <w:tcPr>
+            <w:tcW w:w="3198" w:type="dxa"/>
+          </w:tcPr>
+          <w:p>
+            <w:pPr>
+              <w:rPr>
+                <w:rFonts w:ascii="Times New Roman" w:hAnsi="Times New Roman" w:cs="Times New Roman"/>
+                <w:sz w:val="24"/>
+                <w:szCs w:val="24"/>
+              </w:rPr>
+            </w:pPr>
+            <w:r>
+              <w:rPr>
+                <w:rFonts w:ascii="Times New Roman" w:hAnsi="Times New Roman" w:cs="Times New Roman"/>
+                <w:sz w:val="24"/>
+                <w:szCs w:val="24"/>
+              </w:rPr>
+              <w:t>1</w:t>
+            </w:r>
+          </w:p>
+        </w:tc>
+      </w:tr>
+      <w:tr>
+        <w:trPr>
+          <w:trHeight w:val="521"/>
+        </w:trPr>
+        <w:tc>
+          <w:tcPr>
+            <w:tcW w:w="3000" w:type="dxa"/>
+          </w:tcPr>
+          <w:p>
+            <w:pPr>
+              <w:rPr>
+                <w:rFonts w:ascii="Times New Roman" w:hAnsi="Times New Roman" w:cs="Times New Roman"/>
+                <w:sz w:val="24"/>
+                <w:szCs w:val="24"/>
+              </w:rPr>
+            </w:pPr>
+            <w:r>
+              <w:rPr>
+                <w:rFonts w:ascii="Times New Roman" w:hAnsi="Times New Roman" w:cs="Times New Roman"/>
+                <w:sz w:val="24"/>
+                <w:szCs w:val="24"/>
+              </w:rPr>
+              <w:t>1</w:t>
+            </w:r>
+          </w:p>
+        </w:tc>
+        <w:tc>
+          <w:tcPr>
+            <w:tcW w:w="3152" w:type="dxa"/>
+          </w:tcPr>
+          <w:p>
+            <w:pPr>
+              <w:rPr>
+                <w:rFonts w:ascii="Times New Roman" w:hAnsi="Times New Roman" w:cs="Times New Roman"/>
+                <w:sz w:val="24"/>
+                <w:szCs w:val="24"/>
+              </w:rPr>
+            </w:pPr>
+            <w:r>
+              <w:rPr>
+                <w:rFonts w:ascii="Times New Roman" w:hAnsi="Times New Roman" w:cs="Times New Roman"/>
+                <w:sz w:val="24"/>
+                <w:szCs w:val="24"/>
+              </w:rPr>
+              <w:t>n/a</w:t>
+            </w:r>
+          </w:p>
+        </w:tc>
+        <w:tc>
+          <w:tcPr>
+            <w:tcW w:w="3198" w:type="dxa"/>
           </w:tcPr>
           <w:p>
             <w:pPr>
@@ -8055,13 +9846,23 @@
                 <w:szCs w:val="24"/>
               </w:rPr>
             </w:pPr>
-            <w:r>
-              <w:rPr>
-                <w:rFonts w:ascii="Times New Roman" w:hAnsi="Times New Roman" w:cs="Times New Roman"/>
-                <w:sz w:val="24"/>
-                <w:szCs w:val="24"/>
-              </w:rPr>
-              <w:t xml:space="preserve">OpcodeID </w:t>
+            <w:proofErr w:type="spellStart"/>
+            <w:r>
+              <w:rPr>
+                <w:rFonts w:ascii="Times New Roman" w:hAnsi="Times New Roman" w:cs="Times New Roman"/>
+                <w:sz w:val="24"/>
+                <w:szCs w:val="24"/>
+              </w:rPr>
+              <w:t>OpcodeID</w:t>
+            </w:r>
+            <w:proofErr w:type="spellEnd"/>
+            <w:r>
+              <w:rPr>
+                <w:rFonts w:ascii="Times New Roman" w:hAnsi="Times New Roman" w:cs="Times New Roman"/>
+                <w:sz w:val="24"/>
+                <w:szCs w:val="24"/>
+              </w:rPr>
+              <w:t xml:space="preserve"> </w:t>
             </w:r>
           </w:p>
         </w:tc>
@@ -8078,6 +9879,7 @@
                 <w:szCs w:val="24"/>
               </w:rPr>
             </w:pPr>
+            <w:proofErr w:type="spellStart"/>
             <w:r>
               <w:rPr>
                 <w:rFonts w:ascii="Times New Roman" w:hAnsi="Times New Roman" w:cs="Times New Roman"/>
@@ -8086,6 +9888,7 @@
               </w:rPr>
               <w:t>OffsetSelect</w:t>
             </w:r>
+            <w:proofErr w:type="spellEnd"/>
           </w:p>
         </w:tc>
         <w:tc>
@@ -8124,6 +9927,7 @@
                 <w:szCs w:val="24"/>
               </w:rPr>
             </w:pPr>
+            <w:proofErr w:type="spellStart"/>
             <w:r>
               <w:rPr>
                 <w:rFonts w:ascii="Times New Roman" w:hAnsi="Times New Roman" w:cs="Times New Roman"/>
@@ -8132,6 +9936,7 @@
               </w:rPr>
               <w:t>BranchSelect</w:t>
             </w:r>
+            <w:proofErr w:type="spellEnd"/>
           </w:p>
         </w:tc>
         <w:tc>
@@ -9484,6 +11289,7 @@
                 <w:szCs w:val="24"/>
               </w:rPr>
             </w:pPr>
+            <w:proofErr w:type="spellStart"/>
             <w:r>
               <w:rPr>
                 <w:rFonts w:ascii="Times New Roman" w:hAnsi="Times New Roman" w:cs="Times New Roman"/>
@@ -9492,6 +11298,7 @@
               </w:rPr>
               <w:t>OpcodeEX</w:t>
             </w:r>
+            <w:proofErr w:type="spellEnd"/>
           </w:p>
         </w:tc>
         <w:tc>
@@ -9599,6 +11406,7 @@
                 <w:szCs w:val="24"/>
               </w:rPr>
             </w:pPr>
+            <w:proofErr w:type="spellStart"/>
             <w:r>
               <w:rPr>
                 <w:rFonts w:ascii="Times New Roman" w:hAnsi="Times New Roman" w:cs="Times New Roman"/>
@@ -9607,6 +11415,7 @@
               </w:rPr>
               <w:t>OpcodeEX</w:t>
             </w:r>
+            <w:proofErr w:type="spellEnd"/>
           </w:p>
         </w:tc>
         <w:tc>
@@ -9689,6 +11498,7 @@
                 <w:szCs w:val="24"/>
               </w:rPr>
             </w:pPr>
+            <w:proofErr w:type="spellStart"/>
             <w:r>
               <w:rPr>
                 <w:rFonts w:ascii="Times New Roman" w:hAnsi="Times New Roman" w:cs="Times New Roman"/>
@@ -9697,6 +11507,7 @@
               </w:rPr>
               <w:t>OpcodeEX</w:t>
             </w:r>
+            <w:proofErr w:type="spellEnd"/>
           </w:p>
         </w:tc>
         <w:tc>
@@ -9779,6 +11590,7 @@
                 <w:szCs w:val="24"/>
               </w:rPr>
             </w:pPr>
+            <w:proofErr w:type="spellStart"/>
             <w:r>
               <w:rPr>
                 <w:rFonts w:ascii="Times New Roman" w:hAnsi="Times New Roman" w:cs="Times New Roman"/>
@@ -9787,6 +11599,7 @@
               </w:rPr>
               <w:t>OpcodeEX</w:t>
             </w:r>
+            <w:proofErr w:type="spellEnd"/>
           </w:p>
         </w:tc>
         <w:tc>
@@ -9869,6 +11682,7 @@
                 <w:szCs w:val="24"/>
               </w:rPr>
             </w:pPr>
+            <w:proofErr w:type="spellStart"/>
             <w:r>
               <w:rPr>
                 <w:rFonts w:ascii="Times New Roman" w:hAnsi="Times New Roman" w:cs="Times New Roman"/>
@@ -9877,6 +11691,7 @@
               </w:rPr>
               <w:t>OpcodeEX</w:t>
             </w:r>
+            <w:proofErr w:type="spellEnd"/>
           </w:p>
         </w:tc>
         <w:tc>
@@ -9959,6 +11774,7 @@
                 <w:szCs w:val="24"/>
               </w:rPr>
             </w:pPr>
+            <w:proofErr w:type="spellStart"/>
             <w:r>
               <w:rPr>
                 <w:rFonts w:ascii="Times New Roman" w:hAnsi="Times New Roman" w:cs="Times New Roman"/>
@@ -9967,6 +11783,7 @@
               </w:rPr>
               <w:t>OpcodeEX</w:t>
             </w:r>
+            <w:proofErr w:type="spellEnd"/>
           </w:p>
         </w:tc>
         <w:tc>
@@ -10049,6 +11866,7 @@
                 <w:szCs w:val="24"/>
               </w:rPr>
             </w:pPr>
+            <w:proofErr w:type="spellStart"/>
             <w:r>
               <w:rPr>
                 <w:rFonts w:ascii="Times New Roman" w:hAnsi="Times New Roman" w:cs="Times New Roman"/>
@@ -10057,6 +11875,7 @@
               </w:rPr>
               <w:t>OpcodeEX</w:t>
             </w:r>
+            <w:proofErr w:type="spellEnd"/>
           </w:p>
         </w:tc>
         <w:tc>
@@ -10139,6 +11958,7 @@
                 <w:szCs w:val="24"/>
               </w:rPr>
             </w:pPr>
+            <w:proofErr w:type="spellStart"/>
             <w:r>
               <w:rPr>
                 <w:rFonts w:ascii="Times New Roman" w:hAnsi="Times New Roman" w:cs="Times New Roman"/>
@@ -10147,6 +11967,7 @@
               </w:rPr>
               <w:t>OpcodeEX</w:t>
             </w:r>
+            <w:proofErr w:type="spellEnd"/>
           </w:p>
         </w:tc>
         <w:tc>
@@ -10229,6 +12050,7 @@
                 <w:szCs w:val="24"/>
               </w:rPr>
             </w:pPr>
+            <w:proofErr w:type="spellStart"/>
             <w:r>
               <w:rPr>
                 <w:rFonts w:ascii="Times New Roman" w:hAnsi="Times New Roman" w:cs="Times New Roman"/>
@@ -10237,6 +12059,7 @@
               </w:rPr>
               <w:t>OpcodeEX</w:t>
             </w:r>
+            <w:proofErr w:type="spellEnd"/>
           </w:p>
         </w:tc>
         <w:tc>
@@ -10319,6 +12142,7 @@
                 <w:szCs w:val="24"/>
               </w:rPr>
             </w:pPr>
+            <w:proofErr w:type="spellStart"/>
             <w:r>
               <w:rPr>
                 <w:rFonts w:ascii="Times New Roman" w:hAnsi="Times New Roman" w:cs="Times New Roman"/>
@@ -10327,6 +12151,7 @@
               </w:rPr>
               <w:t>OpcodeEX</w:t>
             </w:r>
+            <w:proofErr w:type="spellEnd"/>
           </w:p>
         </w:tc>
         <w:tc>
@@ -10409,6 +12234,7 @@
                 <w:szCs w:val="24"/>
               </w:rPr>
             </w:pPr>
+            <w:proofErr w:type="spellStart"/>
             <w:r>
               <w:rPr>
                 <w:rFonts w:ascii="Times New Roman" w:hAnsi="Times New Roman" w:cs="Times New Roman"/>
@@ -10417,6 +12243,7 @@
               </w:rPr>
               <w:t>OpcodeEX</w:t>
             </w:r>
+            <w:proofErr w:type="spellEnd"/>
           </w:p>
         </w:tc>
         <w:tc>
@@ -10499,6 +12326,7 @@
                 <w:szCs w:val="24"/>
               </w:rPr>
             </w:pPr>
+            <w:proofErr w:type="spellStart"/>
             <w:r>
               <w:rPr>
                 <w:rFonts w:ascii="Times New Roman" w:hAnsi="Times New Roman" w:cs="Times New Roman"/>
@@ -10507,6 +12335,7 @@
               </w:rPr>
               <w:t>xxxx</w:t>
             </w:r>
+            <w:proofErr w:type="spellEnd"/>
           </w:p>
         </w:tc>
         <w:tc>
@@ -10664,6 +12493,7 @@
                 <w:szCs w:val="24"/>
               </w:rPr>
             </w:pPr>
+            <w:proofErr w:type="spellStart"/>
             <w:r>
               <w:rPr>
                 <w:rFonts w:ascii="Times New Roman" w:hAnsi="Times New Roman" w:cs="Times New Roman"/>
@@ -10672,6 +12502,7 @@
               </w:rPr>
               <w:t>OpcodeMEM</w:t>
             </w:r>
+            <w:proofErr w:type="spellEnd"/>
           </w:p>
         </w:tc>
         <w:tc>
@@ -10687,6 +12518,7 @@
                 <w:szCs w:val="24"/>
               </w:rPr>
             </w:pPr>
+            <w:proofErr w:type="spellStart"/>
             <w:r>
               <w:rPr>
                 <w:rFonts w:ascii="Times New Roman" w:hAnsi="Times New Roman" w:cs="Times New Roman"/>
@@ -10695,6 +12527,7 @@
               </w:rPr>
               <w:t>MemRead</w:t>
             </w:r>
+            <w:proofErr w:type="spellEnd"/>
           </w:p>
         </w:tc>
         <w:tc>
@@ -10710,6 +12543,7 @@
                 <w:szCs w:val="24"/>
               </w:rPr>
             </w:pPr>
+            <w:proofErr w:type="spellStart"/>
             <w:r>
               <w:rPr>
                 <w:rFonts w:ascii="Times New Roman" w:hAnsi="Times New Roman" w:cs="Times New Roman"/>
@@ -10718,6 +12552,7 @@
               </w:rPr>
               <w:t>StoreOffset</w:t>
             </w:r>
+            <w:proofErr w:type="spellEnd"/>
           </w:p>
         </w:tc>
       </w:tr>
@@ -11565,6 +13400,7 @@
                 <w:szCs w:val="24"/>
               </w:rPr>
             </w:pPr>
+            <w:proofErr w:type="spellStart"/>
             <w:r>
               <w:rPr>
                 <w:rFonts w:ascii="Times New Roman" w:hAnsi="Times New Roman" w:cs="Times New Roman"/>
@@ -11573,6 +13409,7 @@
               </w:rPr>
               <w:t>OpcodeEX</w:t>
             </w:r>
+            <w:proofErr w:type="spellEnd"/>
           </w:p>
         </w:tc>
         <w:tc>
@@ -11588,6 +13425,7 @@
                 <w:szCs w:val="24"/>
               </w:rPr>
             </w:pPr>
+            <w:proofErr w:type="spellStart"/>
             <w:r>
               <w:rPr>
                 <w:rFonts w:ascii="Times New Roman" w:hAnsi="Times New Roman" w:cs="Times New Roman"/>
@@ -11596,6 +13434,7 @@
               </w:rPr>
               <w:t>FunctionCode</w:t>
             </w:r>
+            <w:proofErr w:type="spellEnd"/>
           </w:p>
         </w:tc>
         <w:tc>
@@ -11611,6 +13450,7 @@
                 <w:szCs w:val="24"/>
               </w:rPr>
             </w:pPr>
+            <w:proofErr w:type="spellStart"/>
             <w:r>
               <w:rPr>
                 <w:rFonts w:ascii="Times New Roman" w:hAnsi="Times New Roman" w:cs="Times New Roman"/>
@@ -11619,6 +13459,7 @@
               </w:rPr>
               <w:t>MemToReg</w:t>
             </w:r>
+            <w:proofErr w:type="spellEnd"/>
           </w:p>
         </w:tc>
         <w:tc>
@@ -11634,6 +13475,7 @@
                 <w:szCs w:val="24"/>
               </w:rPr>
             </w:pPr>
+            <w:proofErr w:type="spellStart"/>
             <w:r>
               <w:rPr>
                 <w:rFonts w:ascii="Times New Roman" w:hAnsi="Times New Roman" w:cs="Times New Roman"/>
@@ -11642,6 +13484,7 @@
               </w:rPr>
               <w:t>RegWrite</w:t>
             </w:r>
+            <w:proofErr w:type="spellEnd"/>
           </w:p>
         </w:tc>
         <w:tc>
@@ -11809,13 +13652,23 @@
                 <w:szCs w:val="24"/>
               </w:rPr>
             </w:pPr>
-            <w:r>
-              <w:rPr>
-                <w:rFonts w:ascii="Times New Roman" w:hAnsi="Times New Roman" w:cs="Times New Roman"/>
-                <w:sz w:val="24"/>
-                <w:szCs w:val="24"/>
-              </w:rPr>
-              <w:t>!(1111) (Not Swap)</w:t>
+            <w:proofErr w:type="gramStart"/>
+            <w:r>
+              <w:rPr>
+                <w:rFonts w:ascii="Times New Roman" w:hAnsi="Times New Roman" w:cs="Times New Roman"/>
+                <w:sz w:val="24"/>
+                <w:szCs w:val="24"/>
+              </w:rPr>
+              <w:t>!(</w:t>
+            </w:r>
+            <w:proofErr w:type="gramEnd"/>
+            <w:r>
+              <w:rPr>
+                <w:rFonts w:ascii="Times New Roman" w:hAnsi="Times New Roman" w:cs="Times New Roman"/>
+                <w:sz w:val="24"/>
+                <w:szCs w:val="24"/>
+              </w:rPr>
+              <w:t>1111) (Not Swap)</w:t>
             </w:r>
           </w:p>
         </w:tc>
@@ -13098,15 +14951,7 @@
           <w:sz w:val="24"/>
           <w:szCs w:val="24"/>
         </w:rPr>
-        <w:t xml:space="preserve">of each </w:t>
-      </w:r>
-      <w:r>
-        <w:rPr>
-          <w:rFonts w:ascii="Times New Roman" w:hAnsi="Times New Roman" w:cs="Times New Roman"/>
-          <w:sz w:val="24"/>
-          <w:szCs w:val="24"/>
-        </w:rPr>
-        <w:t xml:space="preserve">instruction within the </w:t>
+        <w:t xml:space="preserve">of each instruction within the </w:t>
       </w:r>
       <w:r>
         <w:rPr>
@@ -13137,25 +14982,17 @@
       <w:pPr>
         <w:rPr>
           <w:rFonts w:ascii="Times New Roman" w:hAnsi="Times New Roman" w:cs="Times New Roman"/>
-          <w:sz w:val="28"/>
-          <w:szCs w:val="28"/>
-        </w:rPr>
-      </w:pPr>
-      <w:r>
-        <w:rPr>
-          <w:rFonts w:ascii="Times New Roman" w:hAnsi="Times New Roman" w:cs="Times New Roman"/>
           <w:sz w:val="24"/>
           <w:szCs w:val="24"/>
         </w:rPr>
-        <w:t xml:space="preserve">The following </w:t>
-      </w:r>
+      </w:pPr>
       <w:r>
         <w:rPr>
           <w:rFonts w:ascii="Times New Roman" w:hAnsi="Times New Roman" w:cs="Times New Roman"/>
           <w:sz w:val="24"/>
           <w:szCs w:val="24"/>
         </w:rPr>
-        <w:t>are</w:t>
+        <w:t xml:space="preserve">The following </w:t>
       </w:r>
       <w:r>
         <w:rPr>
@@ -13163,7 +15000,7 @@
           <w:sz w:val="24"/>
           <w:szCs w:val="24"/>
         </w:rPr>
-        <w:t xml:space="preserve"> truth table</w:t>
+        <w:t>are</w:t>
       </w:r>
       <w:r>
         <w:rPr>
@@ -13171,7 +15008,7 @@
           <w:sz w:val="24"/>
           <w:szCs w:val="24"/>
         </w:rPr>
-        <w:t>s</w:t>
+        <w:t xml:space="preserve"> truth table</w:t>
       </w:r>
       <w:r>
         <w:rPr>
@@ -13179,7 +15016,7 @@
           <w:sz w:val="24"/>
           <w:szCs w:val="24"/>
         </w:rPr>
-        <w:t xml:space="preserve"> for the </w:t>
+        <w:t>s</w:t>
       </w:r>
       <w:r>
         <w:rPr>
@@ -13187,23 +15024,25 @@
           <w:sz w:val="24"/>
           <w:szCs w:val="24"/>
         </w:rPr>
-        <w:t>Register Forwarding Unit containing input values</w:t>
-      </w:r>
+        <w:t xml:space="preserve"> for the Register Forwarding Unit containing input values that enable the </w:t>
+      </w:r>
+      <w:proofErr w:type="spellStart"/>
       <w:r>
         <w:rPr>
           <w:rFonts w:ascii="Times New Roman" w:hAnsi="Times New Roman" w:cs="Times New Roman"/>
           <w:sz w:val="24"/>
           <w:szCs w:val="24"/>
         </w:rPr>
-        <w:t xml:space="preserve"> that enable the </w:t>
-      </w:r>
+        <w:t>HazardDetected</w:t>
+      </w:r>
+      <w:proofErr w:type="spellEnd"/>
       <w:r>
         <w:rPr>
           <w:rFonts w:ascii="Times New Roman" w:hAnsi="Times New Roman" w:cs="Times New Roman"/>
           <w:sz w:val="24"/>
           <w:szCs w:val="24"/>
         </w:rPr>
-        <w:t xml:space="preserve">HazardDetected </w:t>
+        <w:t xml:space="preserve"> </w:t>
       </w:r>
       <w:r>
         <w:rPr>
@@ -13213,6 +15052,7 @@
         </w:rPr>
         <w:t xml:space="preserve">signal. Input values that not recorded in the table will result in a </w:t>
       </w:r>
+      <w:proofErr w:type="spellStart"/>
       <w:r>
         <w:rPr>
           <w:rFonts w:ascii="Times New Roman" w:hAnsi="Times New Roman" w:cs="Times New Roman"/>
@@ -13221,6 +15061,7 @@
         </w:rPr>
         <w:t>HazardDetected</w:t>
       </w:r>
+      <w:proofErr w:type="spellEnd"/>
       <w:r>
         <w:rPr>
           <w:rFonts w:ascii="Times New Roman" w:hAnsi="Times New Roman" w:cs="Times New Roman"/>
@@ -13251,7 +15092,84 @@
           <w:sz w:val="24"/>
           <w:szCs w:val="24"/>
         </w:rPr>
-        <w:t xml:space="preserve"> When there is no hazard detected, the selection signal for the MUXes are set to 0. </w:t>
+        <w:t xml:space="preserve"> When there is no hazard detected, the selection signal for the </w:t>
+      </w:r>
+      <w:proofErr w:type="spellStart"/>
+      <w:r>
+        <w:rPr>
+          <w:rFonts w:ascii="Times New Roman" w:hAnsi="Times New Roman" w:cs="Times New Roman"/>
+          <w:sz w:val="24"/>
+          <w:szCs w:val="24"/>
+        </w:rPr>
+        <w:t>MUXes</w:t>
+      </w:r>
+      <w:proofErr w:type="spellEnd"/>
+      <w:r>
+        <w:rPr>
+          <w:rFonts w:ascii="Times New Roman" w:hAnsi="Times New Roman" w:cs="Times New Roman"/>
+          <w:sz w:val="24"/>
+          <w:szCs w:val="24"/>
+        </w:rPr>
+        <w:t xml:space="preserve"> are set to 0. </w:t>
+      </w:r>
+    </w:p>
+    <w:p>
+      <w:pPr>
+        <w:rPr>
+          <w:rFonts w:ascii="Times New Roman" w:hAnsi="Times New Roman" w:cs="Times New Roman"/>
+          <w:sz w:val="24"/>
+          <w:szCs w:val="24"/>
+        </w:rPr>
+      </w:pPr>
+      <w:r>
+        <w:rPr>
+          <w:rFonts w:ascii="Times New Roman" w:hAnsi="Times New Roman" w:cs="Times New Roman"/>
+          <w:sz w:val="24"/>
+          <w:szCs w:val="24"/>
+        </w:rPr>
+        <w:t xml:space="preserve">NOTE: Mux 4 was removed from the final pipeline, but </w:t>
+      </w:r>
+      <w:r>
+        <w:rPr>
+          <w:rFonts w:ascii="Times New Roman" w:hAnsi="Times New Roman" w:cs="Times New Roman"/>
+          <w:sz w:val="24"/>
+          <w:szCs w:val="24"/>
+        </w:rPr>
+        <w:t>th</w:t>
+      </w:r>
+      <w:r>
+        <w:rPr>
+          <w:rFonts w:ascii="Times New Roman" w:hAnsi="Times New Roman" w:cs="Times New Roman"/>
+          <w:sz w:val="24"/>
+          <w:szCs w:val="24"/>
+        </w:rPr>
+        <w:t>e signal “ForwardToMux4”</w:t>
+      </w:r>
+      <w:r>
+        <w:rPr>
+          <w:rFonts w:ascii="Times New Roman" w:hAnsi="Times New Roman" w:cs="Times New Roman"/>
+          <w:sz w:val="24"/>
+          <w:szCs w:val="24"/>
+        </w:rPr>
+        <w:t xml:space="preserve"> is used by the </w:t>
+      </w:r>
+      <w:proofErr w:type="spellStart"/>
+      <w:r>
+        <w:rPr>
+          <w:rFonts w:ascii="Times New Roman" w:hAnsi="Times New Roman" w:cs="Times New Roman"/>
+          <w:sz w:val="24"/>
+          <w:szCs w:val="24"/>
+        </w:rPr>
+        <w:t>BranchEquator</w:t>
+      </w:r>
+      <w:proofErr w:type="spellEnd"/>
+      <w:r>
+        <w:rPr>
+          <w:rFonts w:ascii="Times New Roman" w:hAnsi="Times New Roman" w:cs="Times New Roman"/>
+          <w:sz w:val="24"/>
+          <w:szCs w:val="24"/>
+        </w:rPr>
+        <w:t xml:space="preserve"> component for forwarding.</w:t>
       </w:r>
     </w:p>
     <w:tbl>
@@ -13382,6 +15300,7 @@
                 <w:szCs w:val="24"/>
               </w:rPr>
             </w:pPr>
+            <w:proofErr w:type="spellStart"/>
             <w:r>
               <w:rPr>
                 <w:rFonts w:ascii="Times New Roman" w:hAnsi="Times New Roman" w:cs="Times New Roman"/>
@@ -13390,6 +15309,7 @@
               </w:rPr>
               <w:t>HazardDetected</w:t>
             </w:r>
+            <w:proofErr w:type="spellEnd"/>
           </w:p>
         </w:tc>
       </w:tr>
@@ -13480,15 +15400,7 @@
                 <w:sz w:val="24"/>
                 <w:szCs w:val="24"/>
               </w:rPr>
-              <w:t>WB</w:t>
-            </w:r>
-            <w:r>
-              <w:rPr>
-                <w:rFonts w:ascii="Times New Roman" w:hAnsi="Times New Roman" w:cs="Times New Roman"/>
-                <w:sz w:val="24"/>
-                <w:szCs w:val="24"/>
-              </w:rPr>
-              <w:t>OP1</w:t>
+              <w:t>WBOP1</w:t>
             </w:r>
           </w:p>
         </w:tc>
@@ -13556,15 +15468,7 @@
                 <w:sz w:val="24"/>
                 <w:szCs w:val="24"/>
               </w:rPr>
-              <w:t>MEM</w:t>
-            </w:r>
-            <w:r>
-              <w:rPr>
-                <w:rFonts w:ascii="Times New Roman" w:hAnsi="Times New Roman" w:cs="Times New Roman"/>
-                <w:sz w:val="24"/>
-                <w:szCs w:val="24"/>
-              </w:rPr>
-              <w:t>OP2</w:t>
+              <w:t>MEMOP2</w:t>
             </w:r>
           </w:p>
         </w:tc>
@@ -13632,15 +15536,7 @@
                 <w:sz w:val="24"/>
                 <w:szCs w:val="24"/>
               </w:rPr>
-              <w:t>WB</w:t>
-            </w:r>
-            <w:r>
-              <w:rPr>
-                <w:rFonts w:ascii="Times New Roman" w:hAnsi="Times New Roman" w:cs="Times New Roman"/>
-                <w:sz w:val="24"/>
-                <w:szCs w:val="24"/>
-              </w:rPr>
-              <w:t>OP2</w:t>
+              <w:t>WBOP2</w:t>
             </w:r>
           </w:p>
         </w:tc>
@@ -13828,6 +15724,7 @@
                 <w:szCs w:val="24"/>
               </w:rPr>
             </w:pPr>
+            <w:proofErr w:type="spellStart"/>
             <w:r>
               <w:rPr>
                 <w:rFonts w:ascii="Times New Roman" w:hAnsi="Times New Roman" w:cs="Times New Roman"/>
@@ -13836,6 +15733,7 @@
               </w:rPr>
               <w:t>HazardDetected</w:t>
             </w:r>
+            <w:proofErr w:type="spellEnd"/>
           </w:p>
         </w:tc>
       </w:tr>
@@ -14232,15 +16130,7 @@
                 <w:sz w:val="24"/>
                 <w:szCs w:val="24"/>
               </w:rPr>
-              <w:t>ForwardToMux</w:t>
-            </w:r>
-            <w:r>
-              <w:rPr>
-                <w:rFonts w:ascii="Times New Roman" w:hAnsi="Times New Roman" w:cs="Times New Roman"/>
-                <w:sz w:val="24"/>
-                <w:szCs w:val="24"/>
-              </w:rPr>
-              <w:t>5</w:t>
+              <w:t>ForwardToMux5</w:t>
             </w:r>
           </w:p>
         </w:tc>
@@ -14257,6 +16147,7 @@
                 <w:szCs w:val="24"/>
               </w:rPr>
             </w:pPr>
+            <w:proofErr w:type="spellStart"/>
             <w:r>
               <w:rPr>
                 <w:rFonts w:ascii="Times New Roman" w:hAnsi="Times New Roman" w:cs="Times New Roman"/>
@@ -14265,6 +16156,7 @@
               </w:rPr>
               <w:t>HazardDetected</w:t>
             </w:r>
+            <w:proofErr w:type="spellEnd"/>
           </w:p>
         </w:tc>
       </w:tr>
@@ -14550,6 +16442,232 @@
         </w:rPr>
       </w:pPr>
     </w:p>
+    <w:tbl>
+      <w:tblPr>
+        <w:tblStyle w:val="TableGrid"/>
+        <w:tblW w:w="9355" w:type="dxa"/>
+        <w:tblLook w:val="04A0" w:firstRow="1" w:lastRow="0" w:firstColumn="1" w:lastColumn="0" w:noHBand="0" w:noVBand="1"/>
+      </w:tblPr>
+      <w:tblGrid>
+        <w:gridCol w:w="4495"/>
+        <w:gridCol w:w="2520"/>
+        <w:gridCol w:w="2340"/>
+      </w:tblGrid>
+      <w:tr>
+        <w:tc>
+          <w:tcPr>
+            <w:tcW w:w="4495" w:type="dxa"/>
+            <w:shd w:val="clear" w:color="auto" w:fill="D0CECE" w:themeFill="background2" w:themeFillShade="E6"/>
+          </w:tcPr>
+          <w:p>
+            <w:pPr>
+              <w:rPr>
+                <w:rFonts w:ascii="Times New Roman" w:hAnsi="Times New Roman" w:cs="Times New Roman"/>
+                <w:b/>
+                <w:bCs/>
+                <w:sz w:val="24"/>
+                <w:szCs w:val="24"/>
+              </w:rPr>
+            </w:pPr>
+            <w:r>
+              <w:rPr>
+                <w:rFonts w:ascii="Times New Roman" w:hAnsi="Times New Roman" w:cs="Times New Roman"/>
+                <w:sz w:val="28"/>
+                <w:szCs w:val="28"/>
+              </w:rPr>
+              <w:br w:type="page"/>
+            </w:r>
+            <w:r>
+              <w:rPr>
+                <w:rFonts w:ascii="Times New Roman" w:hAnsi="Times New Roman" w:cs="Times New Roman"/>
+                <w:b/>
+                <w:bCs/>
+                <w:sz w:val="24"/>
+                <w:szCs w:val="24"/>
+              </w:rPr>
+              <w:t>Input</w:t>
+            </w:r>
+          </w:p>
+        </w:tc>
+        <w:tc>
+          <w:tcPr>
+            <w:tcW w:w="4860" w:type="dxa"/>
+            <w:gridSpan w:val="2"/>
+            <w:shd w:val="clear" w:color="auto" w:fill="D0CECE" w:themeFill="background2" w:themeFillShade="E6"/>
+          </w:tcPr>
+          <w:p>
+            <w:pPr>
+              <w:rPr>
+                <w:rFonts w:ascii="Times New Roman" w:hAnsi="Times New Roman" w:cs="Times New Roman"/>
+                <w:b/>
+                <w:bCs/>
+                <w:sz w:val="24"/>
+                <w:szCs w:val="24"/>
+              </w:rPr>
+            </w:pPr>
+            <w:r>
+              <w:rPr>
+                <w:rFonts w:ascii="Times New Roman" w:hAnsi="Times New Roman" w:cs="Times New Roman"/>
+                <w:b/>
+                <w:bCs/>
+                <w:sz w:val="24"/>
+                <w:szCs w:val="24"/>
+              </w:rPr>
+              <w:t>Output</w:t>
+            </w:r>
+          </w:p>
+        </w:tc>
+      </w:tr>
+      <w:tr>
+        <w:tc>
+          <w:tcPr>
+            <w:tcW w:w="4495" w:type="dxa"/>
+            <w:shd w:val="clear" w:color="auto" w:fill="D0CECE" w:themeFill="background2" w:themeFillShade="E6"/>
+          </w:tcPr>
+          <w:p>
+            <w:pPr>
+              <w:rPr>
+                <w:rFonts w:ascii="Times New Roman" w:hAnsi="Times New Roman" w:cs="Times New Roman"/>
+                <w:sz w:val="24"/>
+                <w:szCs w:val="24"/>
+              </w:rPr>
+            </w:pPr>
+            <w:r>
+              <w:rPr>
+                <w:rFonts w:ascii="Times New Roman" w:hAnsi="Times New Roman" w:cs="Times New Roman"/>
+                <w:sz w:val="24"/>
+                <w:szCs w:val="24"/>
+              </w:rPr>
+              <w:t>BTBOP1</w:t>
+            </w:r>
+          </w:p>
+        </w:tc>
+        <w:tc>
+          <w:tcPr>
+            <w:tcW w:w="2520" w:type="dxa"/>
+            <w:shd w:val="clear" w:color="auto" w:fill="D0CECE" w:themeFill="background2" w:themeFillShade="E6"/>
+          </w:tcPr>
+          <w:p>
+            <w:pPr>
+              <w:rPr>
+                <w:rFonts w:ascii="Times New Roman" w:hAnsi="Times New Roman" w:cs="Times New Roman"/>
+                <w:sz w:val="24"/>
+                <w:szCs w:val="24"/>
+              </w:rPr>
+            </w:pPr>
+            <w:r>
+              <w:rPr>
+                <w:rFonts w:ascii="Times New Roman" w:hAnsi="Times New Roman" w:cs="Times New Roman"/>
+                <w:sz w:val="24"/>
+                <w:szCs w:val="24"/>
+              </w:rPr>
+              <w:t>ForwardToMux</w:t>
+            </w:r>
+            <w:r>
+              <w:rPr>
+                <w:rFonts w:ascii="Times New Roman" w:hAnsi="Times New Roman" w:cs="Times New Roman"/>
+                <w:sz w:val="24"/>
+                <w:szCs w:val="24"/>
+              </w:rPr>
+              <w:t>6</w:t>
+            </w:r>
+          </w:p>
+        </w:tc>
+        <w:tc>
+          <w:tcPr>
+            <w:tcW w:w="2340" w:type="dxa"/>
+            <w:shd w:val="clear" w:color="auto" w:fill="D0CECE" w:themeFill="background2" w:themeFillShade="E6"/>
+          </w:tcPr>
+          <w:p>
+            <w:pPr>
+              <w:rPr>
+                <w:rFonts w:ascii="Times New Roman" w:hAnsi="Times New Roman" w:cs="Times New Roman"/>
+                <w:sz w:val="24"/>
+                <w:szCs w:val="24"/>
+              </w:rPr>
+            </w:pPr>
+            <w:proofErr w:type="spellStart"/>
+            <w:r>
+              <w:rPr>
+                <w:rFonts w:ascii="Times New Roman" w:hAnsi="Times New Roman" w:cs="Times New Roman"/>
+                <w:sz w:val="24"/>
+                <w:szCs w:val="24"/>
+              </w:rPr>
+              <w:t>HazardDetected</w:t>
+            </w:r>
+            <w:proofErr w:type="spellEnd"/>
+          </w:p>
+        </w:tc>
+      </w:tr>
+      <w:tr>
+        <w:tc>
+          <w:tcPr>
+            <w:tcW w:w="4495" w:type="dxa"/>
+          </w:tcPr>
+          <w:p>
+            <w:pPr>
+              <w:rPr>
+                <w:rFonts w:ascii="Times New Roman" w:hAnsi="Times New Roman" w:cs="Times New Roman"/>
+                <w:sz w:val="24"/>
+                <w:szCs w:val="24"/>
+              </w:rPr>
+            </w:pPr>
+            <w:r>
+              <w:rPr>
+                <w:rFonts w:ascii="Times New Roman" w:hAnsi="Times New Roman" w:cs="Times New Roman"/>
+                <w:sz w:val="24"/>
+                <w:szCs w:val="24"/>
+              </w:rPr>
+              <w:t>OAOP1</w:t>
+            </w:r>
+          </w:p>
+        </w:tc>
+        <w:tc>
+          <w:tcPr>
+            <w:tcW w:w="2520" w:type="dxa"/>
+          </w:tcPr>
+          <w:p>
+            <w:pPr>
+              <w:rPr>
+                <w:rFonts w:ascii="Times New Roman" w:hAnsi="Times New Roman" w:cs="Times New Roman"/>
+                <w:sz w:val="24"/>
+                <w:szCs w:val="24"/>
+              </w:rPr>
+            </w:pPr>
+            <w:r>
+              <w:rPr>
+                <w:rFonts w:ascii="Times New Roman" w:hAnsi="Times New Roman" w:cs="Times New Roman"/>
+                <w:sz w:val="24"/>
+                <w:szCs w:val="24"/>
+              </w:rPr>
+              <w:t>001</w:t>
+            </w:r>
+          </w:p>
+        </w:tc>
+        <w:tc>
+          <w:tcPr>
+            <w:tcW w:w="2340" w:type="dxa"/>
+          </w:tcPr>
+          <w:p>
+            <w:pPr>
+              <w:rPr>
+                <w:rFonts w:ascii="Times New Roman" w:hAnsi="Times New Roman" w:cs="Times New Roman"/>
+                <w:sz w:val="24"/>
+                <w:szCs w:val="24"/>
+              </w:rPr>
+            </w:pPr>
+            <w:r>
+              <w:rPr>
+                <w:rFonts w:ascii="Times New Roman" w:hAnsi="Times New Roman" w:cs="Times New Roman"/>
+                <w:sz w:val="24"/>
+                <w:szCs w:val="24"/>
+              </w:rPr>
+              <w:t>1</w:t>
+            </w:r>
+          </w:p>
+        </w:tc>
+      </w:tr>
+    </w:tbl>
     <w:p>
       <w:pPr>
         <w:rPr>
@@ -14558,11 +16676,22 @@
           <w:szCs w:val="28"/>
         </w:rPr>
       </w:pPr>
-      <w:r>
-        <w:rPr>
-          <w:rFonts w:ascii="Times New Roman" w:hAnsi="Times New Roman" w:cs="Times New Roman"/>
-          <w:sz w:val="28"/>
-          <w:szCs w:val="28"/>
+    </w:p>
+    <w:p>
+      <w:pPr>
+        <w:rPr>
+          <w:rFonts w:ascii="Times New Roman" w:hAnsi="Times New Roman" w:cs="Times New Roman"/>
+          <w:color w:val="000000"/>
+          <w:sz w:val="32"/>
+          <w:szCs w:val="32"/>
+        </w:rPr>
+      </w:pPr>
+      <w:r>
+        <w:rPr>
+          <w:rFonts w:ascii="Times New Roman" w:hAnsi="Times New Roman" w:cs="Times New Roman"/>
+          <w:color w:val="000000"/>
+          <w:sz w:val="32"/>
+          <w:szCs w:val="32"/>
         </w:rPr>
         <w:br w:type="page"/>
       </w:r>
@@ -14593,11 +16722,6 @@
     <w:p>
       <w:pPr>
         <w:jc w:val="center"/>
-        <w:rPr>
-          <w:rFonts w:ascii="Times New Roman" w:hAnsi="Times New Roman" w:cs="Times New Roman"/>
-          <w:sz w:val="32"/>
-          <w:szCs w:val="32"/>
-        </w:rPr>
       </w:pPr>
       <w:r>
         <w:rPr>
@@ -14609,6 +16733,44 @@
         <w:lastRenderedPageBreak/>
         <w:t>Stimulus Module Used</w:t>
       </w:r>
+      <w:r>
+        <w:t xml:space="preserve"> </w:t>
+      </w:r>
+    </w:p>
+    <w:p>
+      <w:r>
+        <w:br w:type="page"/>
+      </w:r>
+    </w:p>
+    <w:p>
+      <w:pPr>
+        <w:jc w:val="center"/>
+        <w:rPr>
+          <w:rFonts w:ascii="Times New Roman" w:hAnsi="Times New Roman" w:cs="Times New Roman"/>
+          <w:color w:val="000000"/>
+          <w:sz w:val="32"/>
+          <w:szCs w:val="32"/>
+        </w:rPr>
+      </w:pPr>
+      <w:r>
+        <w:rPr>
+          <w:rFonts w:ascii="Times New Roman" w:hAnsi="Times New Roman" w:cs="Times New Roman"/>
+          <w:color w:val="000000"/>
+          <w:sz w:val="32"/>
+          <w:szCs w:val="32"/>
+        </w:rPr>
+        <w:lastRenderedPageBreak/>
+        <w:t>Datapath Diagram</w:t>
+      </w:r>
+    </w:p>
+    <w:p>
+      <w:pPr>
+        <w:rPr>
+          <w:rFonts w:ascii="Times New Roman" w:hAnsi="Times New Roman" w:cs="Times New Roman"/>
+          <w:sz w:val="32"/>
+          <w:szCs w:val="32"/>
+        </w:rPr>
+      </w:pPr>
     </w:p>
     <w:sectPr>
       <w:headerReference w:type="default" r:id="rId7"/>

</xml_diff>